<commit_message>
Add part 3 to the report
</commit_message>
<xml_diff>
--- a/ADSA_VALOT_MUTEZ.docx
+++ b/ADSA_VALOT_MUTEZ.docx
@@ -137,21 +137,7 @@
         <w:rPr>
           <w:lang w:val="en-US"/>
         </w:rPr>
-        <w:t xml:space="preserve">identify and differentiate players. The rank is going to classify them </w:t>
-      </w:r>
-      <w:proofErr w:type="gramStart"/>
-      <w:r>
-        <w:rPr>
-          <w:lang w:val="en-US"/>
-        </w:rPr>
-        <w:t>in order to</w:t>
-      </w:r>
-      <w:proofErr w:type="gramEnd"/>
-      <w:r>
-        <w:rPr>
-          <w:lang w:val="en-US"/>
-        </w:rPr>
-        <w:t xml:space="preserve"> make the groups and eliminate the last ones. The score is mandatory to update the rank</w:t>
+        <w:t>identify and differentiate players. The rank is going to classify them in order to make the groups and eliminate the last ones. The score is mandatory to update the rank</w:t>
       </w:r>
       <w:r>
         <w:rPr>
@@ -249,21 +235,7 @@
         <w:rPr>
           <w:lang w:val="en-US"/>
         </w:rPr>
-        <w:t xml:space="preserve">at the beginning it </w:t>
-      </w:r>
-      <w:proofErr w:type="gramStart"/>
-      <w:r>
-        <w:rPr>
-          <w:lang w:val="en-US"/>
-        </w:rPr>
-        <w:t>doesn’t</w:t>
-      </w:r>
-      <w:proofErr w:type="gramEnd"/>
-      <w:r>
-        <w:rPr>
-          <w:lang w:val="en-US"/>
-        </w:rPr>
-        <w:t xml:space="preserve"> represent anything.</w:t>
+        <w:t>at the beginning it doesn’t represent anything.</w:t>
       </w:r>
     </w:p>
     <w:p>
@@ -277,21 +249,7 @@
         <w:rPr>
           <w:lang w:val="en-US"/>
         </w:rPr>
-        <w:t xml:space="preserve">We </w:t>
-      </w:r>
-      <w:proofErr w:type="gramStart"/>
-      <w:r>
-        <w:rPr>
-          <w:lang w:val="en-US"/>
-        </w:rPr>
-        <w:t>actually took</w:t>
-      </w:r>
-      <w:proofErr w:type="gramEnd"/>
-      <w:r>
-        <w:rPr>
-          <w:lang w:val="en-US"/>
-        </w:rPr>
-        <w:t xml:space="preserve"> the time to create </w:t>
+        <w:t xml:space="preserve">We actually took the time to create </w:t>
       </w:r>
       <w:r>
         <w:rPr>
@@ -716,21 +674,7 @@
         <w:rPr>
           <w:lang w:val="en-US"/>
         </w:rPr>
-        <w:t xml:space="preserve">hen we </w:t>
-      </w:r>
-      <w:proofErr w:type="gramStart"/>
-      <w:r>
-        <w:rPr>
-          <w:lang w:val="en-US"/>
-        </w:rPr>
-        <w:t>have to</w:t>
-      </w:r>
-      <w:proofErr w:type="gramEnd"/>
-      <w:r>
-        <w:rPr>
-          <w:lang w:val="en-US"/>
-        </w:rPr>
-        <w:t xml:space="preserve"> insert data in the tree, at each node (if not the root), the inserted data has two options depending on the value of the rank: if the rank of the inserted player is higher than the rank of the player in the node, then it goes in the right subtree; left otherwise.</w:t>
+        <w:t>hen we have to insert data in the tree, at each node (if not the root), the inserted data has two options depending on the value of the rank: if the rank of the inserted player is higher than the rank of the player in the node, then it goes in the right subtree; left otherwise.</w:t>
       </w:r>
       <w:r>
         <w:rPr>
@@ -1059,21 +1003,7 @@
         <w:rPr>
           <w:lang w:val="en-US" w:eastAsia="fr-FR"/>
         </w:rPr>
-        <w:t xml:space="preserve">, we </w:t>
-      </w:r>
-      <w:proofErr w:type="gramStart"/>
-      <w:r>
-        <w:rPr>
-          <w:lang w:val="en-US" w:eastAsia="fr-FR"/>
-        </w:rPr>
-        <w:t>have to</w:t>
-      </w:r>
-      <w:proofErr w:type="gramEnd"/>
-      <w:r>
-        <w:rPr>
-          <w:lang w:val="en-US" w:eastAsia="fr-FR"/>
-        </w:rPr>
-        <w:t xml:space="preserve"> notice that </w:t>
+        <w:t xml:space="preserve">, we have to notice that </w:t>
       </w:r>
       <w:r>
         <w:rPr>
@@ -1448,16 +1378,8 @@
         <w:rPr>
           <w:lang w:val="en-US"/>
         </w:rPr>
-        <w:t xml:space="preserve"> </w:t>
-      </w:r>
-      <w:proofErr w:type="gramStart"/>
-      <w:r>
-        <w:rPr>
-          <w:lang w:val="en-US"/>
-        </w:rPr>
-        <w:t>is</w:t>
-      </w:r>
-      <w:proofErr w:type="gramEnd"/>
+        <w:t xml:space="preserve"> is</w:t>
+      </w:r>
       <w:r>
         <w:rPr>
           <w:lang w:val="en-US"/>
@@ -1480,21 +1402,7 @@
         <w:rPr>
           <w:lang w:val="en-US"/>
         </w:rPr>
-        <w:t xml:space="preserve">from a game to the previous score, we </w:t>
-      </w:r>
-      <w:proofErr w:type="gramStart"/>
-      <w:r>
-        <w:rPr>
-          <w:lang w:val="en-US"/>
-        </w:rPr>
-        <w:t>have to</w:t>
-      </w:r>
-      <w:proofErr w:type="gramEnd"/>
-      <w:r>
-        <w:rPr>
-          <w:lang w:val="en-US"/>
-        </w:rPr>
-        <w:t xml:space="preserve"> multiply the previous score by </w:t>
+        <w:t xml:space="preserve">from a game to the previous score, we have to multiply the previous score by </w:t>
       </w:r>
       <w:r>
         <w:rPr>
@@ -1587,19 +1495,11 @@
         </w:rPr>
         <w:t xml:space="preserve">because the ranking of each player has </w:t>
       </w:r>
-      <w:proofErr w:type="gramStart"/>
-      <w:r>
-        <w:rPr>
-          <w:lang w:val="en-US"/>
-        </w:rPr>
-        <w:t>really strong</w:t>
-      </w:r>
-      <w:proofErr w:type="gramEnd"/>
-      <w:r>
-        <w:rPr>
-          <w:lang w:val="en-US"/>
-        </w:rPr>
-        <w:t xml:space="preserve"> chances of changing. And to do</w:t>
+      <w:r>
+        <w:rPr>
+          <w:lang w:val="en-US"/>
+        </w:rPr>
+        <w:t>really strong chances of changing. And to do</w:t>
       </w:r>
       <w:r>
         <w:rPr>
@@ -1660,21 +1560,7 @@
         <w:rPr>
           <w:lang w:val="en-US"/>
         </w:rPr>
-        <w:t xml:space="preserve">, then we </w:t>
-      </w:r>
-      <w:proofErr w:type="gramStart"/>
-      <w:r>
-        <w:rPr>
-          <w:lang w:val="en-US"/>
-        </w:rPr>
-        <w:t>have to</w:t>
-      </w:r>
-      <w:proofErr w:type="gramEnd"/>
-      <w:r>
-        <w:rPr>
-          <w:lang w:val="en-US"/>
-        </w:rPr>
-        <w:t xml:space="preserve"> che</w:t>
+        <w:t>, then we have to che</w:t>
       </w:r>
       <w:r>
         <w:rPr>
@@ -2109,21 +1995,7 @@
         <w:rPr>
           <w:lang w:val="en-US"/>
         </w:rPr>
-        <w:t xml:space="preserve"> set to 0 so we </w:t>
-      </w:r>
-      <w:proofErr w:type="gramStart"/>
-      <w:r>
-        <w:rPr>
-          <w:lang w:val="en-US"/>
-        </w:rPr>
-        <w:t>can’t</w:t>
-      </w:r>
-      <w:proofErr w:type="gramEnd"/>
-      <w:r>
-        <w:rPr>
-          <w:lang w:val="en-US"/>
-        </w:rPr>
-        <w:t xml:space="preserve"> know their level</w:t>
+        <w:t xml:space="preserve"> set to 0 so we can’t know their level</w:t>
       </w:r>
       <w:r>
         <w:rPr>
@@ -2351,21 +2223,7 @@
         <w:rPr>
           <w:lang w:val="en-US"/>
         </w:rPr>
-        <w:t xml:space="preserve"> we </w:t>
-      </w:r>
-      <w:proofErr w:type="gramStart"/>
-      <w:r>
-        <w:rPr>
-          <w:lang w:val="en-US"/>
-        </w:rPr>
-        <w:t>didn’t</w:t>
-      </w:r>
-      <w:proofErr w:type="gramEnd"/>
-      <w:r>
-        <w:rPr>
-          <w:lang w:val="en-US"/>
-        </w:rPr>
-        <w:t xml:space="preserve"> really need scores and ranking</w:t>
+        <w:t xml:space="preserve"> we didn’t really need scores and ranking</w:t>
       </w:r>
       <w:r>
         <w:rPr>
@@ -2443,21 +2301,7 @@
         <w:rPr>
           <w:lang w:val="en-US"/>
         </w:rPr>
-        <w:t xml:space="preserve">is not reset after the 3 games, it </w:t>
-      </w:r>
-      <w:proofErr w:type="gramStart"/>
-      <w:r>
-        <w:rPr>
-          <w:lang w:val="en-US"/>
-        </w:rPr>
-        <w:t>wouldn’t</w:t>
-      </w:r>
-      <w:proofErr w:type="gramEnd"/>
-      <w:r>
-        <w:rPr>
-          <w:lang w:val="en-US"/>
-        </w:rPr>
-        <w:t xml:space="preserve"> be fair for top players).</w:t>
+        <w:t>is not reset after the 3 games, it wouldn’t be fair for top players).</w:t>
       </w:r>
     </w:p>
     <w:p>
@@ -3247,21 +3091,7 @@
         <w:rPr>
           <w:lang w:val="en-US"/>
         </w:rPr>
-        <w:t xml:space="preserve"> we </w:t>
-      </w:r>
-      <w:proofErr w:type="gramStart"/>
-      <w:r>
-        <w:rPr>
-          <w:lang w:val="en-US"/>
-        </w:rPr>
-        <w:t>don’t</w:t>
-      </w:r>
-      <w:proofErr w:type="gramEnd"/>
-      <w:r>
-        <w:rPr>
-          <w:lang w:val="en-US"/>
-        </w:rPr>
-        <w:t xml:space="preserve"> practice any action on it </w:t>
+        <w:t xml:space="preserve"> we don’t practice any action on it </w:t>
       </w:r>
       <w:r>
         <w:rPr>
@@ -3428,7 +3258,6 @@
         </w:rPr>
         <w:t xml:space="preserve"> ranks </w:t>
       </w:r>
-      <w:proofErr w:type="gramStart"/>
       <w:r>
         <w:rPr>
           <w:lang w:val="en-US"/>
@@ -3439,14 +3268,7 @@
         <w:rPr>
           <w:lang w:val="en-US"/>
         </w:rPr>
-        <w:t>so</w:t>
-      </w:r>
-      <w:proofErr w:type="gramEnd"/>
-      <w:r>
-        <w:rPr>
-          <w:lang w:val="en-US"/>
-        </w:rPr>
-        <w:t xml:space="preserve"> the AVL</w:t>
+        <w:t>so the AVL</w:t>
       </w:r>
       <w:r>
         <w:rPr>
@@ -3556,21 +3378,7 @@
         <w:rPr>
           <w:lang w:val="en-US"/>
         </w:rPr>
-        <w:t xml:space="preserve">the rank, </w:t>
-      </w:r>
-      <w:proofErr w:type="gramStart"/>
-      <w:r>
-        <w:rPr>
-          <w:lang w:val="en-US"/>
-        </w:rPr>
-        <w:t>score</w:t>
-      </w:r>
-      <w:proofErr w:type="gramEnd"/>
-      <w:r>
-        <w:rPr>
-          <w:lang w:val="en-US"/>
-        </w:rPr>
-        <w:t xml:space="preserve"> and name of players </w:t>
+        <w:t xml:space="preserve">the rank, score and name of players </w:t>
       </w:r>
       <w:r>
         <w:rPr>
@@ -6120,21 +5928,7 @@
         <w:rPr>
           <w:lang w:val="en-US" w:eastAsia="fr-FR"/>
         </w:rPr>
-        <w:t xml:space="preserve">, then the impostor </w:t>
-      </w:r>
-      <w:proofErr w:type="gramStart"/>
-      <w:r>
-        <w:rPr>
-          <w:lang w:val="en-US" w:eastAsia="fr-FR"/>
-        </w:rPr>
-        <w:t>has to</w:t>
-      </w:r>
-      <w:proofErr w:type="gramEnd"/>
-      <w:r>
-        <w:rPr>
-          <w:lang w:val="en-US" w:eastAsia="fr-FR"/>
-        </w:rPr>
-        <w:t xml:space="preserve"> be one of the </w:t>
+        <w:t xml:space="preserve">, then the impostor has to be one of the </w:t>
       </w:r>
       <w:r>
         <w:rPr>
@@ -6216,21 +6010,7 @@
         <w:rPr>
           <w:lang w:val="en-US" w:eastAsia="fr-FR"/>
         </w:rPr>
-        <w:t xml:space="preserve">Furthermore, we </w:t>
-      </w:r>
-      <w:proofErr w:type="gramStart"/>
-      <w:r>
-        <w:rPr>
-          <w:lang w:val="en-US" w:eastAsia="fr-FR"/>
-        </w:rPr>
-        <w:t>can’t</w:t>
-      </w:r>
-      <w:proofErr w:type="gramEnd"/>
-      <w:r>
-        <w:rPr>
-          <w:lang w:val="en-US" w:eastAsia="fr-FR"/>
-        </w:rPr>
-        <w:t xml:space="preserve"> make assumptions after the first kill.</w:t>
+        <w:t>Furthermore, we can’t make assumptions after the first kill.</w:t>
       </w:r>
       <w:r>
         <w:rPr>
@@ -6741,19 +6521,11 @@
           <w:lang w:val="en-US" w:eastAsia="fr-FR"/>
         </w:rPr>
       </w:pPr>
-      <w:proofErr w:type="gramStart"/>
-      <w:r>
-        <w:rPr>
-          <w:lang w:val="en-US" w:eastAsia="fr-FR"/>
-        </w:rPr>
-        <w:t>Let’s</w:t>
-      </w:r>
-      <w:proofErr w:type="gramEnd"/>
-      <w:r>
-        <w:rPr>
-          <w:lang w:val="en-US" w:eastAsia="fr-FR"/>
-        </w:rPr>
-        <w:t xml:space="preserve"> get back to our example</w:t>
+      <w:r>
+        <w:rPr>
+          <w:lang w:val="en-US" w:eastAsia="fr-FR"/>
+        </w:rPr>
+        <w:t>Let’s get back to our example</w:t>
       </w:r>
       <w:r>
         <w:rPr>
@@ -14402,21 +14174,7 @@
         <w:rPr>
           <w:lang w:val="en-US" w:eastAsia="fr-FR"/>
         </w:rPr>
-        <w:t xml:space="preserve">7 meaning 1 has more chances to be the impostor. Yet, we </w:t>
-      </w:r>
-      <w:proofErr w:type="gramStart"/>
-      <w:r>
-        <w:rPr>
-          <w:lang w:val="en-US" w:eastAsia="fr-FR"/>
-        </w:rPr>
-        <w:t>can’t</w:t>
-      </w:r>
-      <w:proofErr w:type="gramEnd"/>
-      <w:r>
-        <w:rPr>
-          <w:lang w:val="en-US" w:eastAsia="fr-FR"/>
-        </w:rPr>
-        <w:t xml:space="preserve"> deduce with certainty that 1 is </w:t>
+        <w:t xml:space="preserve">7 meaning 1 has more chances to be the impostor. Yet, we can’t deduce with certainty that 1 is </w:t>
       </w:r>
       <w:r>
         <w:rPr>
@@ -14446,21 +14204,7 @@
         <w:rPr>
           <w:lang w:val="en-US" w:eastAsia="fr-FR"/>
         </w:rPr>
-        <w:t xml:space="preserve">he </w:t>
-      </w:r>
-      <w:proofErr w:type="gramStart"/>
-      <w:r>
-        <w:rPr>
-          <w:lang w:val="en-US" w:eastAsia="fr-FR"/>
-        </w:rPr>
-        <w:t>can’t</w:t>
-      </w:r>
-      <w:proofErr w:type="gramEnd"/>
-      <w:r>
-        <w:rPr>
-          <w:lang w:val="en-US" w:eastAsia="fr-FR"/>
-        </w:rPr>
-        <w:t xml:space="preserve"> be an impostor since two impostors cannot see each other. This technic only works when two impostors are remaining</w:t>
+        <w:t>he can’t be an impostor since two impostors cannot see each other. This technic only works when two impostors are remaining</w:t>
       </w:r>
       <w:r>
         <w:rPr>
@@ -14480,21 +14224,7 @@
         <w:rPr>
           <w:lang w:val="en-US" w:eastAsia="fr-FR"/>
         </w:rPr>
-        <w:t xml:space="preserve">Furthermore, when an impostor is unmasked, then we </w:t>
-      </w:r>
-      <w:proofErr w:type="gramStart"/>
-      <w:r>
-        <w:rPr>
-          <w:lang w:val="en-US" w:eastAsia="fr-FR"/>
-        </w:rPr>
-        <w:t>have to</w:t>
-      </w:r>
-      <w:proofErr w:type="gramEnd"/>
-      <w:r>
-        <w:rPr>
-          <w:lang w:val="en-US" w:eastAsia="fr-FR"/>
-        </w:rPr>
-        <w:t xml:space="preserve"> update all previously calculated Impostorness coefficient. </w:t>
+        <w:t xml:space="preserve">Furthermore, when an impostor is unmasked, then we have to update all previously calculated Impostorness coefficient. </w:t>
       </w:r>
       <w:r>
         <w:rPr>
@@ -14536,21 +14266,7 @@
         <w:rPr>
           <w:lang w:val="en-US" w:eastAsia="fr-FR"/>
         </w:rPr>
-        <w:t xml:space="preserve">Impostorness coefficient different from 0, then we </w:t>
-      </w:r>
-      <w:proofErr w:type="gramStart"/>
-      <w:r>
-        <w:rPr>
-          <w:lang w:val="en-US" w:eastAsia="fr-FR"/>
-        </w:rPr>
-        <w:t>have to</w:t>
-      </w:r>
-      <w:proofErr w:type="gramEnd"/>
-      <w:r>
-        <w:rPr>
-          <w:lang w:val="en-US" w:eastAsia="fr-FR"/>
-        </w:rPr>
-        <w:t xml:space="preserve"> redistribute their </w:t>
+        <w:t xml:space="preserve">Impostorness coefficient different from 0, then we have to redistribute their </w:t>
       </w:r>
       <w:r>
         <w:rPr>
@@ -14632,21 +14348,7 @@
         <w:rPr>
           <w:lang w:val="en-US" w:eastAsia="fr-FR"/>
         </w:rPr>
-        <w:t xml:space="preserve">transferred and split between all players he </w:t>
-      </w:r>
-      <w:proofErr w:type="gramStart"/>
-      <w:r>
-        <w:rPr>
-          <w:lang w:val="en-US" w:eastAsia="fr-FR"/>
-        </w:rPr>
-        <w:t>didn’t</w:t>
-      </w:r>
-      <w:proofErr w:type="gramEnd"/>
-      <w:r>
-        <w:rPr>
-          <w:lang w:val="en-US" w:eastAsia="fr-FR"/>
-        </w:rPr>
-        <w:t xml:space="preserve"> see </w:t>
+        <w:t xml:space="preserve">transferred and split between all players he didn’t see </w:t>
       </w:r>
       <w:r>
         <w:rPr>
@@ -14969,23 +14671,7 @@
           <w:color w:val="FF0000"/>
           <w:lang w:val="en-US" w:eastAsia="fr-FR"/>
         </w:rPr>
-        <w:t xml:space="preserve"> </w:t>
-      </w:r>
-      <w:proofErr w:type="gramStart"/>
-      <w:r>
-        <w:rPr>
-          <w:color w:val="FF0000"/>
-          <w:lang w:val="en-US" w:eastAsia="fr-FR"/>
-        </w:rPr>
-        <w:t>has to</w:t>
-      </w:r>
-      <w:proofErr w:type="gramEnd"/>
-      <w:r>
-        <w:rPr>
-          <w:color w:val="FF0000"/>
-          <w:lang w:val="en-US" w:eastAsia="fr-FR"/>
-        </w:rPr>
-        <w:t xml:space="preserve"> be an impostor</w:t>
+        <w:t xml:space="preserve"> has to be an impostor</w:t>
       </w:r>
     </w:p>
     <w:p>
@@ -15325,21 +15011,7 @@
           <w:lang w:val="en-US"/>
         </w:rPr>
         <w:lastRenderedPageBreak/>
-        <w:t xml:space="preserve">Step 3: I </w:t>
-      </w:r>
-      <w:proofErr w:type="gramStart"/>
-      <w:r>
-        <w:rPr>
-          <w:lang w:val="en-US"/>
-        </w:rPr>
-        <w:t>don't</w:t>
-      </w:r>
-      <w:proofErr w:type="gramEnd"/>
-      <w:r>
-        <w:rPr>
-          <w:lang w:val="en-US"/>
-        </w:rPr>
-        <w:t xml:space="preserve"> see him, but I can give proofs he vents!</w:t>
+        <w:t>Step 3: I don't see him, but I can give proofs he vents!</w:t>
       </w:r>
     </w:p>
     <w:p>
@@ -15365,6 +15037,19 @@
     </w:p>
     <w:p>
       <w:pPr>
+        <w:rPr>
+          <w:lang w:val="en-US" w:eastAsia="fr-FR"/>
+        </w:rPr>
+      </w:pPr>
+      <w:r>
+        <w:rPr>
+          <w:lang w:val="en-US" w:eastAsia="fr-FR"/>
+        </w:rPr>
+        <w:t>To represent the map, we are going to use undirected graph for both models.</w:t>
+      </w:r>
+    </w:p>
+    <w:p>
+      <w:pPr>
         <w:jc w:val="both"/>
         <w:rPr>
           <w:b/>
@@ -15378,41 +15063,148 @@
           <w:bCs/>
           <w:lang w:val="en-US" w:eastAsia="fr-FR"/>
         </w:rPr>
-        <w:t xml:space="preserve">First </w:t>
-      </w:r>
-      <w:proofErr w:type="gramStart"/>
+        <w:t xml:space="preserve">First model: </w:t>
+      </w:r>
       <w:r>
         <w:rPr>
           <w:b/>
           <w:bCs/>
           <w:lang w:val="en-US" w:eastAsia="fr-FR"/>
         </w:rPr>
-        <w:t>model :</w:t>
-      </w:r>
-      <w:proofErr w:type="gramEnd"/>
+        <w:t xml:space="preserve">crewmate </w:t>
+      </w:r>
       <w:r>
         <w:rPr>
           <w:b/>
           <w:bCs/>
           <w:lang w:val="en-US" w:eastAsia="fr-FR"/>
         </w:rPr>
-        <w:t xml:space="preserve"> with</w:t>
-      </w:r>
-      <w:r>
+        <w:t>without vents</w:t>
+      </w:r>
+    </w:p>
+    <w:p>
+      <w:pPr>
+        <w:jc w:val="both"/>
+        <w:rPr>
+          <w:lang w:val="en-US" w:eastAsia="fr-FR"/>
+        </w:rPr>
+      </w:pPr>
+      <w:r>
+        <w:rPr>
+          <w:lang w:val="en-US" w:eastAsia="fr-FR"/>
+        </w:rPr>
+        <w:t xml:space="preserve">In the first model, players can go in each room in both ways (from B to A and A to B), each way (aka edges) between rooms (aka nodes) is weighted by the amount of time needed to go from one room to another. The weight is going to be the same both way, and anyone can travel from a room: to another both way that is why we use </w:t>
+      </w:r>
+      <w:proofErr w:type="gramStart"/>
+      <w:r>
+        <w:rPr>
+          <w:lang w:val="en-US" w:eastAsia="fr-FR"/>
+        </w:rPr>
+        <w:t>a</w:t>
+      </w:r>
+      <w:proofErr w:type="gramEnd"/>
+      <w:r>
+        <w:rPr>
+          <w:lang w:val="en-US" w:eastAsia="fr-FR"/>
+        </w:rPr>
+        <w:t xml:space="preserve"> undirected graph.</w:t>
+      </w:r>
+    </w:p>
+    <w:p>
+      <w:pPr>
+        <w:jc w:val="both"/>
+        <w:rPr>
+          <w:lang w:val="en-US" w:eastAsia="fr-FR"/>
+        </w:rPr>
+      </w:pPr>
+      <w:r>
+        <w:rPr>
+          <w:lang w:val="en-US" w:eastAsia="fr-FR"/>
+        </w:rPr>
+        <w:t>The weight is going to be in second. To calculate weights, we measured the distance between rooms (1cm on the map equals 1 sec in the graph)</w:t>
+      </w:r>
+    </w:p>
+    <w:p>
+      <w:pPr>
+        <w:jc w:val="both"/>
+        <w:rPr>
+          <w:lang w:val="en-US" w:eastAsia="fr-FR"/>
+        </w:rPr>
+      </w:pPr>
+      <w:r>
+        <w:rPr>
+          <w:noProof/>
+          <w:lang w:val="en-US" w:eastAsia="fr-FR"/>
+        </w:rPr>
+        <w:drawing>
+          <wp:inline distT="0" distB="0" distL="0" distR="0" wp14:anchorId="04404C33" wp14:editId="31B7E77E">
+            <wp:extent cx="5760720" cy="3453765"/>
+            <wp:effectExtent l="0" t="0" r="5080" b="635"/>
+            <wp:docPr id="1" name="Image 1"/>
+            <wp:cNvGraphicFramePr>
+              <a:graphicFrameLocks xmlns:a="http://schemas.openxmlformats.org/drawingml/2006/main" noChangeAspect="1"/>
+            </wp:cNvGraphicFramePr>
+            <a:graphic xmlns:a="http://schemas.openxmlformats.org/drawingml/2006/main">
+              <a:graphicData uri="http://schemas.openxmlformats.org/drawingml/2006/picture">
+                <pic:pic xmlns:pic="http://schemas.openxmlformats.org/drawingml/2006/picture">
+                  <pic:nvPicPr>
+                    <pic:cNvPr id="1" name=""/>
+                    <pic:cNvPicPr/>
+                  </pic:nvPicPr>
+                  <pic:blipFill>
+                    <a:blip r:embed="rId8"/>
+                    <a:stretch>
+                      <a:fillRect/>
+                    </a:stretch>
+                  </pic:blipFill>
+                  <pic:spPr>
+                    <a:xfrm>
+                      <a:off x="0" y="0"/>
+                      <a:ext cx="5760720" cy="3453765"/>
+                    </a:xfrm>
+                    <a:prstGeom prst="rect">
+                      <a:avLst/>
+                    </a:prstGeom>
+                  </pic:spPr>
+                </pic:pic>
+              </a:graphicData>
+            </a:graphic>
+          </wp:inline>
+        </w:drawing>
+      </w:r>
+    </w:p>
+    <w:p>
+      <w:pPr>
+        <w:jc w:val="both"/>
         <w:rPr>
           <w:b/>
           <w:bCs/>
           <w:lang w:val="en-US" w:eastAsia="fr-FR"/>
         </w:rPr>
-        <w:t>out</w:t>
-      </w:r>
+      </w:pPr>
       <w:r>
         <w:rPr>
           <w:b/>
           <w:bCs/>
           <w:lang w:val="en-US" w:eastAsia="fr-FR"/>
         </w:rPr>
-        <w:t xml:space="preserve"> vents</w:t>
+        <w:t xml:space="preserve">Second model: </w:t>
+      </w:r>
+      <w:r>
+        <w:rPr>
+          <w:b/>
+          <w:bCs/>
+          <w:lang w:val="en-US" w:eastAsia="fr-FR"/>
+        </w:rPr>
+        <w:t xml:space="preserve">impostor </w:t>
+      </w:r>
+      <w:r>
+        <w:rPr>
+          <w:b/>
+          <w:bCs/>
+          <w:lang w:val="en-US" w:eastAsia="fr-FR"/>
+        </w:rPr>
+        <w:t>with vents</w:t>
       </w:r>
     </w:p>
     <w:p>
@@ -15426,51 +15218,7 @@
         <w:rPr>
           <w:lang w:val="en-US" w:eastAsia="fr-FR"/>
         </w:rPr>
-        <w:t>U</w:t>
-      </w:r>
-      <w:r>
-        <w:rPr>
-          <w:lang w:val="en-US" w:eastAsia="fr-FR"/>
-        </w:rPr>
-        <w:t>n</w:t>
-      </w:r>
-      <w:r>
-        <w:rPr>
-          <w:lang w:val="en-US" w:eastAsia="fr-FR"/>
-        </w:rPr>
-        <w:t xml:space="preserve">directed </w:t>
-      </w:r>
-      <w:proofErr w:type="gramStart"/>
-      <w:r>
-        <w:rPr>
-          <w:lang w:val="en-US" w:eastAsia="fr-FR"/>
-        </w:rPr>
-        <w:t>graph :</w:t>
-      </w:r>
-      <w:proofErr w:type="gramEnd"/>
-      <w:r>
-        <w:rPr>
-          <w:lang w:val="en-US" w:eastAsia="fr-FR"/>
-        </w:rPr>
-        <w:t xml:space="preserve"> players can go in each rooms in both ways</w:t>
-      </w:r>
-      <w:r>
-        <w:rPr>
-          <w:lang w:val="en-US" w:eastAsia="fr-FR"/>
-        </w:rPr>
-        <w:t xml:space="preserve"> (from B to A and A to B), each way, aka edges, between rooms, aka nodes</w:t>
-      </w:r>
-      <w:r>
-        <w:rPr>
-          <w:lang w:val="en-US" w:eastAsia="fr-FR"/>
-        </w:rPr>
-        <w:t>, is weighted by the amount of time needed to go from one room to another</w:t>
-      </w:r>
-      <w:r>
-        <w:rPr>
-          <w:lang w:val="en-US" w:eastAsia="fr-FR"/>
-        </w:rPr>
-        <w:t xml:space="preserve">. </w:t>
+        <w:t>This graph is a subgraph of the previous one, meaning we are going to take the same one and add edges that represent vents. Vents are new edges that impostor can take to travel faster through rooms and because the time to travel in vents is null, the weights on these new edges are all 0.</w:t>
       </w:r>
     </w:p>
     <w:p>
@@ -15484,7 +15232,7 @@
         <w:rPr>
           <w:lang w:val="en-US" w:eastAsia="fr-FR"/>
         </w:rPr>
-        <w:t>To calculate weights, we need to measure the distance between rooms connected to each other.</w:t>
+        <w:t>In fact, we are also going to first delete all the edges that connect the room “WE”, “O2”, “NA” and “SH” because we are going to add a new room “COR” for corridor. We need to create this new room because one vent leads to no room but just a corridor. So, once we delete the edges and add the new room, we add new edges from this new room with cost that respect and correspond to the crewmate map. With this method, we add a new room (“COR”) to allows a new vent in respect of the previous map so the cost for all path stay the same even with this new ‘fake room’.</w:t>
       </w:r>
     </w:p>
     <w:p>
@@ -15496,51 +15244,81 @@
       </w:pPr>
       <w:r>
         <w:rPr>
-          <w:lang w:val="en-US" w:eastAsia="fr-FR"/>
-        </w:rPr>
-        <w:t xml:space="preserve">To estimate </w:t>
-      </w:r>
-      <w:r>
-        <w:rPr>
-          <w:lang w:val="en-US" w:eastAsia="fr-FR"/>
-        </w:rPr>
-        <w:t xml:space="preserve">who is the impostor, we need to calculate the time a player </w:t>
-      </w:r>
-      <w:r>
-        <w:rPr>
-          <w:lang w:val="en-US" w:eastAsia="fr-FR"/>
-        </w:rPr>
-        <w:t>put to go from one room to another. If this time is less than the weighted edge, th</w:t>
-      </w:r>
-      <w:r>
-        <w:rPr>
-          <w:lang w:val="en-US" w:eastAsia="fr-FR"/>
-        </w:rPr>
-        <w:t>e</w:t>
-      </w:r>
-      <w:r>
-        <w:rPr>
-          <w:lang w:val="en-US" w:eastAsia="fr-FR"/>
-        </w:rPr>
-        <w:t>n</w:t>
-      </w:r>
-      <w:r>
-        <w:rPr>
-          <w:lang w:val="en-US" w:eastAsia="fr-FR"/>
-        </w:rPr>
-        <w:t xml:space="preserve"> the player is an impostor.</w:t>
-      </w:r>
-      <w:r>
-        <w:rPr>
-          <w:lang w:val="en-US" w:eastAsia="fr-FR"/>
-        </w:rPr>
-        <w:t xml:space="preserve"> </w:t>
+          <w:noProof/>
+          <w:lang w:val="en-US" w:eastAsia="fr-FR"/>
+        </w:rPr>
+        <w:lastRenderedPageBreak/>
+        <w:drawing>
+          <wp:inline distT="0" distB="0" distL="0" distR="0" wp14:anchorId="773891A1" wp14:editId="5037CAEB">
+            <wp:extent cx="5760720" cy="3331210"/>
+            <wp:effectExtent l="0" t="0" r="5080" b="0"/>
+            <wp:docPr id="3" name="Image 3"/>
+            <wp:cNvGraphicFramePr>
+              <a:graphicFrameLocks xmlns:a="http://schemas.openxmlformats.org/drawingml/2006/main" noChangeAspect="1"/>
+            </wp:cNvGraphicFramePr>
+            <a:graphic xmlns:a="http://schemas.openxmlformats.org/drawingml/2006/main">
+              <a:graphicData uri="http://schemas.openxmlformats.org/drawingml/2006/picture">
+                <pic:pic xmlns:pic="http://schemas.openxmlformats.org/drawingml/2006/picture">
+                  <pic:nvPicPr>
+                    <pic:cNvPr id="1" name=""/>
+                    <pic:cNvPicPr/>
+                  </pic:nvPicPr>
+                  <pic:blipFill>
+                    <a:blip r:embed="rId9"/>
+                    <a:stretch>
+                      <a:fillRect/>
+                    </a:stretch>
+                  </pic:blipFill>
+                  <pic:spPr>
+                    <a:xfrm>
+                      <a:off x="0" y="0"/>
+                      <a:ext cx="5760720" cy="3331210"/>
+                    </a:xfrm>
+                    <a:prstGeom prst="rect">
+                      <a:avLst/>
+                    </a:prstGeom>
+                  </pic:spPr>
+                </pic:pic>
+              </a:graphicData>
+            </a:graphic>
+          </wp:inline>
+        </w:drawing>
       </w:r>
     </w:p>
     <w:p>
       <w:pPr>
         <w:jc w:val="both"/>
         <w:rPr>
+          <w:lang w:val="en-US" w:eastAsia="fr-FR"/>
+        </w:rPr>
+      </w:pPr>
+    </w:p>
+    <w:p>
+      <w:pPr>
+        <w:jc w:val="both"/>
+        <w:rPr>
+          <w:lang w:val="en-US" w:eastAsia="fr-FR"/>
+        </w:rPr>
+      </w:pPr>
+      <w:r>
+        <w:rPr>
+          <w:lang w:val="en-US" w:eastAsia="fr-FR"/>
+        </w:rPr>
+        <w:t>We can see that on the impostor map we indeed added a ‘fake room’ which is ‘COR’ for corridor. We added this room because the impostor has a vent which leads to a corridor and not a room, so we needed to add this ‘fake room’ so that the impostor map respect as much as possible the original map. This ‘fake room’ will not be counted in the list of rooms to do our research to unmask the impostor, it is only there as a path for the vent to respect the original map. This ‘fake room’ doesn’t change the weight of the path between the real rooms, which is very important for the rest of the project.</w:t>
+      </w:r>
+    </w:p>
+    <w:p>
+      <w:pPr>
+        <w:jc w:val="both"/>
+        <w:rPr>
+          <w:lang w:val="en-US" w:eastAsia="fr-FR"/>
+        </w:rPr>
+      </w:pPr>
+    </w:p>
+    <w:p>
+      <w:pPr>
+        <w:jc w:val="both"/>
+        <w:rPr>
           <w:b/>
           <w:bCs/>
           <w:lang w:val="en-US" w:eastAsia="fr-FR"/>
@@ -15552,25 +15330,7 @@
           <w:bCs/>
           <w:lang w:val="en-US" w:eastAsia="fr-FR"/>
         </w:rPr>
-        <w:t xml:space="preserve">Second </w:t>
-      </w:r>
-      <w:proofErr w:type="gramStart"/>
-      <w:r>
-        <w:rPr>
-          <w:b/>
-          <w:bCs/>
-          <w:lang w:val="en-US" w:eastAsia="fr-FR"/>
-        </w:rPr>
-        <w:t>model :</w:t>
-      </w:r>
-      <w:proofErr w:type="gramEnd"/>
-      <w:r>
-        <w:rPr>
-          <w:b/>
-          <w:bCs/>
-          <w:lang w:val="en-US" w:eastAsia="fr-FR"/>
-        </w:rPr>
-        <w:t xml:space="preserve"> with vents</w:t>
+        <w:t>How to unmask the impostor?</w:t>
       </w:r>
     </w:p>
     <w:p>
@@ -15584,26 +15344,16 @@
         <w:rPr>
           <w:lang w:val="en-US" w:eastAsia="fr-FR"/>
         </w:rPr>
-        <w:t xml:space="preserve">This graph is a subgraph of the previous one, meaning we are going to take the same one and add </w:t>
-      </w:r>
-      <w:r>
-        <w:rPr>
-          <w:lang w:val="en-US" w:eastAsia="fr-FR"/>
-        </w:rPr>
-        <w:t xml:space="preserve">edges to it. And the edges we are adding are </w:t>
-      </w:r>
-      <w:r>
-        <w:rPr>
-          <w:lang w:val="en-US" w:eastAsia="fr-FR"/>
-        </w:rPr>
-        <w:t xml:space="preserve">the vents travels impostors can do between two rooms. Because the time to travel in vents is </w:t>
-      </w:r>
-      <w:r>
-        <w:rPr>
-          <w:lang w:val="en-US" w:eastAsia="fr-FR"/>
-        </w:rPr>
-        <w:t>null, the weights on these new edges are all 0.</w:t>
-      </w:r>
+        <w:t xml:space="preserve">To unmask who is the impostor, we need to calculate the time a player takes to go from one room to another. If this time is less than the time a crewmate is supposed to have in the best case, then the player is an impostor. </w:t>
+      </w:r>
+    </w:p>
+    <w:p>
+      <w:pPr>
+        <w:jc w:val="both"/>
+        <w:rPr>
+          <w:lang w:val="en-US" w:eastAsia="fr-FR"/>
+        </w:rPr>
+      </w:pPr>
     </w:p>
     <w:p>
       <w:pPr>
@@ -15648,52 +15398,53 @@
           <w:lang w:val="en-US" w:eastAsia="fr-FR"/>
         </w:rPr>
       </w:pPr>
-      <w:r>
-        <w:rPr>
-          <w:lang w:val="en-US" w:eastAsia="fr-FR"/>
-        </w:rPr>
-        <w:t>Matrix of size m*m with m the number of rooms</w:t>
-      </w:r>
-      <w:r>
-        <w:rPr>
-          <w:lang w:val="en-US" w:eastAsia="fr-FR"/>
-        </w:rPr>
-        <w:t xml:space="preserve">. The </w:t>
+    </w:p>
+    <w:p>
+      <w:pPr>
+        <w:rPr>
+          <w:lang w:val="en-US" w:eastAsia="fr-FR"/>
+        </w:rPr>
+      </w:pPr>
+      <w:r>
+        <w:rPr>
+          <w:lang w:val="en-US" w:eastAsia="fr-FR"/>
+        </w:rPr>
+        <w:t>The goal here is to find a pathfinding algorithm that best fit the model with the minimum complexity. Since both our graph doesn’t contain negative weights, we don’t need to use the Floyd-</w:t>
       </w:r>
       <w:proofErr w:type="spellStart"/>
       <w:r>
         <w:rPr>
           <w:lang w:val="en-US" w:eastAsia="fr-FR"/>
         </w:rPr>
-        <w:t>mij</w:t>
+        <w:t>Warshall</w:t>
       </w:r>
       <w:proofErr w:type="spellEnd"/>
       <w:r>
         <w:rPr>
           <w:lang w:val="en-US" w:eastAsia="fr-FR"/>
         </w:rPr>
-        <w:t xml:space="preserve"> element of the matrix represents the minimum amount of time to travel from room </w:t>
-      </w:r>
-      <w:proofErr w:type="spellStart"/>
-      <w:r>
-        <w:rPr>
-          <w:lang w:val="en-US" w:eastAsia="fr-FR"/>
-        </w:rPr>
-        <w:t>i</w:t>
-      </w:r>
-      <w:proofErr w:type="spellEnd"/>
-      <w:r>
-        <w:rPr>
-          <w:lang w:val="en-US" w:eastAsia="fr-FR"/>
-        </w:rPr>
-        <w:t xml:space="preserve"> to room j</w:t>
-      </w:r>
-      <w:r>
-        <w:rPr>
-          <w:lang w:val="en-US" w:eastAsia="fr-FR"/>
-        </w:rPr>
-        <w:t>.</w:t>
-      </w:r>
+        <w:t xml:space="preserve"> and Bellman-Ford algorithm, and since we have more edges than nodes it is better to use the Dijkstra algorithm for our problem. We need to take the shortest path between two room so that we can compare them between an impostor and a crewmate to find the impostor.</w:t>
+      </w:r>
+    </w:p>
+    <w:p>
+      <w:pPr>
+        <w:rPr>
+          <w:lang w:val="en-US" w:eastAsia="fr-FR"/>
+        </w:rPr>
+      </w:pPr>
+      <w:r>
+        <w:rPr>
+          <w:lang w:val="en-US" w:eastAsia="fr-FR"/>
+        </w:rPr>
+        <w:t>Dijkstra’s algorithm allows us to have the minimum cost from an initial node to all the nodes of the map. The goal now is to implement this method</w:t>
+      </w:r>
+    </w:p>
+    <w:p>
+      <w:pPr>
+        <w:rPr>
+          <w:lang w:val="en-US" w:eastAsia="fr-FR"/>
+        </w:rPr>
+      </w:pPr>
     </w:p>
     <w:p>
       <w:pPr>
@@ -15719,38 +15470,592 @@
     <w:p>
       <w:pPr>
         <w:rPr>
-          <w:lang w:val="en-US" w:eastAsia="fr-FR"/>
-        </w:rPr>
-      </w:pPr>
-      <w:r>
-        <w:rPr>
-          <w:lang w:val="en-US" w:eastAsia="fr-FR"/>
-        </w:rPr>
-        <w:t xml:space="preserve">Create a function that takes in parameter a depart room and an arrival room and returns </w:t>
-      </w:r>
-      <w:r>
-        <w:rPr>
-          <w:lang w:val="en-US" w:eastAsia="fr-FR"/>
-        </w:rPr>
-        <w:t>the time of travel with the Dijkstra algorithm</w:t>
-      </w:r>
-      <w:r>
-        <w:rPr>
-          <w:lang w:val="en-US" w:eastAsia="fr-FR"/>
-        </w:rPr>
-        <w:t xml:space="preserve"> (</w:t>
-      </w:r>
-      <w:r>
-        <w:rPr>
-          <w:lang w:val="en-US"/>
-        </w:rPr>
-        <w:t>finding the shortest paths between nodes in a graph.</w:t>
-      </w:r>
-      <w:r>
-        <w:rPr>
-          <w:lang w:val="en-US"/>
-        </w:rPr>
-        <w:t xml:space="preserve"> (no negative weights, directed or undirected graph, finite number of vertices, defined source))</w:t>
+          <w:b/>
+          <w:bCs/>
+          <w:lang w:val="en-US" w:eastAsia="fr-FR"/>
+        </w:rPr>
+      </w:pPr>
+      <w:r>
+        <w:rPr>
+          <w:b/>
+          <w:bCs/>
+          <w:lang w:val="en-US" w:eastAsia="fr-FR"/>
+        </w:rPr>
+        <w:t>Method:</w:t>
+      </w:r>
+    </w:p>
+    <w:p>
+      <w:pPr>
+        <w:rPr>
+          <w:lang w:val="en-US" w:eastAsia="fr-FR"/>
+        </w:rPr>
+      </w:pPr>
+      <w:r>
+        <w:rPr>
+          <w:lang w:val="en-US" w:eastAsia="fr-FR"/>
+        </w:rPr>
+        <w:t xml:space="preserve">They are 5 different files in this part for 5 different functions: </w:t>
+      </w:r>
+      <w:proofErr w:type="spellStart"/>
+      <w:r>
+        <w:rPr>
+          <w:lang w:val="en-US" w:eastAsia="fr-FR"/>
+        </w:rPr>
+        <w:t>GraphClass</w:t>
+      </w:r>
+      <w:proofErr w:type="spellEnd"/>
+      <w:r>
+        <w:rPr>
+          <w:lang w:val="en-US" w:eastAsia="fr-FR"/>
+        </w:rPr>
+        <w:t xml:space="preserve">, </w:t>
+      </w:r>
+      <w:proofErr w:type="spellStart"/>
+      <w:r>
+        <w:rPr>
+          <w:lang w:val="en-US" w:eastAsia="fr-FR"/>
+        </w:rPr>
+        <w:t>Create_map_function</w:t>
+      </w:r>
+      <w:proofErr w:type="spellEnd"/>
+      <w:r>
+        <w:rPr>
+          <w:lang w:val="en-US" w:eastAsia="fr-FR"/>
+        </w:rPr>
+        <w:t>, Q2_Dijkstra, Q3_Show_result and the main.</w:t>
+      </w:r>
+    </w:p>
+    <w:p>
+      <w:pPr>
+        <w:rPr>
+          <w:b/>
+          <w:bCs/>
+          <w:lang w:val="en-US" w:eastAsia="fr-FR"/>
+        </w:rPr>
+      </w:pPr>
+      <w:proofErr w:type="spellStart"/>
+      <w:r>
+        <w:rPr>
+          <w:b/>
+          <w:bCs/>
+          <w:lang w:val="en-US" w:eastAsia="fr-FR"/>
+        </w:rPr>
+        <w:t>GraphClass</w:t>
+      </w:r>
+      <w:proofErr w:type="spellEnd"/>
+      <w:r>
+        <w:rPr>
+          <w:b/>
+          <w:bCs/>
+          <w:lang w:val="en-US" w:eastAsia="fr-FR"/>
+        </w:rPr>
+        <w:t>:</w:t>
+      </w:r>
+    </w:p>
+    <w:p>
+      <w:pPr>
+        <w:rPr>
+          <w:lang w:val="en-US" w:eastAsia="fr-FR"/>
+        </w:rPr>
+      </w:pPr>
+      <w:r>
+        <w:rPr>
+          <w:lang w:val="en-US" w:eastAsia="fr-FR"/>
+        </w:rPr>
+        <w:t>This file is here to create a class of graph. This class will allow us to create a graph and have access to its nodes and edges. This class doesn’t take any parameter, but it has 2 variables:</w:t>
+      </w:r>
+    </w:p>
+    <w:p>
+      <w:pPr>
+        <w:pStyle w:val="Paragraphedeliste"/>
+        <w:numPr>
+          <w:ilvl w:val="0"/>
+          <w:numId w:val="12"/>
+        </w:numPr>
+        <w:rPr>
+          <w:lang w:val="en-US" w:eastAsia="fr-FR"/>
+        </w:rPr>
+      </w:pPr>
+      <w:proofErr w:type="spellStart"/>
+      <w:r>
+        <w:rPr>
+          <w:lang w:val="en-US" w:eastAsia="fr-FR"/>
+        </w:rPr>
+        <w:t>Dico_</w:t>
+      </w:r>
+      <w:proofErr w:type="gramStart"/>
+      <w:r>
+        <w:rPr>
+          <w:lang w:val="en-US" w:eastAsia="fr-FR"/>
+        </w:rPr>
+        <w:t>nodes</w:t>
+      </w:r>
+      <w:proofErr w:type="spellEnd"/>
+      <w:r>
+        <w:rPr>
+          <w:lang w:val="en-US" w:eastAsia="fr-FR"/>
+        </w:rPr>
+        <w:t xml:space="preserve"> :</w:t>
+      </w:r>
+      <w:proofErr w:type="gramEnd"/>
+      <w:r>
+        <w:rPr>
+          <w:lang w:val="en-US" w:eastAsia="fr-FR"/>
+        </w:rPr>
+        <w:t xml:space="preserve"> which is a dictionary that takes the name of the node as a key and the value of the node as a value (the value of the node will be use in the Dijkstra algorithm and is initialized to zero).</w:t>
+      </w:r>
+    </w:p>
+    <w:p>
+      <w:pPr>
+        <w:pStyle w:val="Paragraphedeliste"/>
+        <w:numPr>
+          <w:ilvl w:val="0"/>
+          <w:numId w:val="12"/>
+        </w:numPr>
+        <w:rPr>
+          <w:lang w:val="en-US" w:eastAsia="fr-FR"/>
+        </w:rPr>
+      </w:pPr>
+      <w:proofErr w:type="spellStart"/>
+      <w:r>
+        <w:rPr>
+          <w:lang w:val="en-US" w:eastAsia="fr-FR"/>
+        </w:rPr>
+        <w:t>List_</w:t>
+      </w:r>
+      <w:proofErr w:type="gramStart"/>
+      <w:r>
+        <w:rPr>
+          <w:lang w:val="en-US" w:eastAsia="fr-FR"/>
+        </w:rPr>
+        <w:t>edges</w:t>
+      </w:r>
+      <w:proofErr w:type="spellEnd"/>
+      <w:r>
+        <w:rPr>
+          <w:lang w:val="en-US" w:eastAsia="fr-FR"/>
+        </w:rPr>
+        <w:t xml:space="preserve"> :</w:t>
+      </w:r>
+      <w:proofErr w:type="gramEnd"/>
+      <w:r>
+        <w:rPr>
+          <w:lang w:val="en-US" w:eastAsia="fr-FR"/>
+        </w:rPr>
+        <w:t xml:space="preserve"> which is a list composed of every edges that compose the graph. Each element of this list is an edge store in this form: (start node, end node, cost).</w:t>
+      </w:r>
+    </w:p>
+    <w:p>
+      <w:pPr>
+        <w:rPr>
+          <w:lang w:val="en-US" w:eastAsia="fr-FR"/>
+        </w:rPr>
+      </w:pPr>
+      <w:r>
+        <w:rPr>
+          <w:lang w:val="en-US" w:eastAsia="fr-FR"/>
+        </w:rPr>
+        <w:t>To add node and edge to our graph we add two function to this class:</w:t>
+      </w:r>
+    </w:p>
+    <w:p>
+      <w:pPr>
+        <w:pStyle w:val="Paragraphedeliste"/>
+        <w:numPr>
+          <w:ilvl w:val="0"/>
+          <w:numId w:val="11"/>
+        </w:numPr>
+        <w:rPr>
+          <w:lang w:val="en-US" w:eastAsia="fr-FR"/>
+        </w:rPr>
+      </w:pPr>
+      <w:proofErr w:type="spellStart"/>
+      <w:r>
+        <w:rPr>
+          <w:lang w:val="en-US" w:eastAsia="fr-FR"/>
+        </w:rPr>
+        <w:t>Add_</w:t>
+      </w:r>
+      <w:proofErr w:type="gramStart"/>
+      <w:r>
+        <w:rPr>
+          <w:lang w:val="en-US" w:eastAsia="fr-FR"/>
+        </w:rPr>
+        <w:t>node</w:t>
+      </w:r>
+      <w:proofErr w:type="spellEnd"/>
+      <w:r>
+        <w:rPr>
+          <w:lang w:val="en-US" w:eastAsia="fr-FR"/>
+        </w:rPr>
+        <w:t xml:space="preserve"> :</w:t>
+      </w:r>
+      <w:proofErr w:type="gramEnd"/>
+      <w:r>
+        <w:rPr>
+          <w:lang w:val="en-US" w:eastAsia="fr-FR"/>
+        </w:rPr>
+        <w:t xml:space="preserve"> to add a node to </w:t>
+      </w:r>
+      <w:proofErr w:type="spellStart"/>
+      <w:r>
+        <w:rPr>
+          <w:lang w:val="en-US" w:eastAsia="fr-FR"/>
+        </w:rPr>
+        <w:t>dico_node</w:t>
+      </w:r>
+      <w:proofErr w:type="spellEnd"/>
+      <w:r>
+        <w:rPr>
+          <w:lang w:val="en-US" w:eastAsia="fr-FR"/>
+        </w:rPr>
+        <w:t xml:space="preserve"> of a graph, we add a node with the name of the node</w:t>
+      </w:r>
+    </w:p>
+    <w:p>
+      <w:pPr>
+        <w:pStyle w:val="Paragraphedeliste"/>
+        <w:numPr>
+          <w:ilvl w:val="0"/>
+          <w:numId w:val="11"/>
+        </w:numPr>
+        <w:rPr>
+          <w:lang w:val="en-US" w:eastAsia="fr-FR"/>
+        </w:rPr>
+      </w:pPr>
+      <w:proofErr w:type="spellStart"/>
+      <w:r>
+        <w:rPr>
+          <w:lang w:val="en-US" w:eastAsia="fr-FR"/>
+        </w:rPr>
+        <w:t>Add_</w:t>
+      </w:r>
+      <w:proofErr w:type="gramStart"/>
+      <w:r>
+        <w:rPr>
+          <w:lang w:val="en-US" w:eastAsia="fr-FR"/>
+        </w:rPr>
+        <w:t>edge</w:t>
+      </w:r>
+      <w:proofErr w:type="spellEnd"/>
+      <w:r>
+        <w:rPr>
+          <w:lang w:val="en-US" w:eastAsia="fr-FR"/>
+        </w:rPr>
+        <w:t xml:space="preserve"> :</w:t>
+      </w:r>
+      <w:proofErr w:type="gramEnd"/>
+      <w:r>
+        <w:rPr>
+          <w:lang w:val="en-US" w:eastAsia="fr-FR"/>
+        </w:rPr>
+        <w:t xml:space="preserve"> to add an edge </w:t>
+      </w:r>
+      <w:proofErr w:type="spellStart"/>
+      <w:r>
+        <w:rPr>
+          <w:lang w:val="en-US" w:eastAsia="fr-FR"/>
+        </w:rPr>
+        <w:t>list_edge</w:t>
+      </w:r>
+      <w:proofErr w:type="spellEnd"/>
+      <w:r>
+        <w:rPr>
+          <w:lang w:val="en-US" w:eastAsia="fr-FR"/>
+        </w:rPr>
+        <w:t xml:space="preserve"> of a graph, we add an edge with its start node, end node and its cost (weight)</w:t>
+      </w:r>
+    </w:p>
+    <w:p>
+      <w:pPr>
+        <w:rPr>
+          <w:lang w:val="en-US" w:eastAsia="fr-FR"/>
+        </w:rPr>
+      </w:pPr>
+      <w:r>
+        <w:rPr>
+          <w:lang w:val="en-US" w:eastAsia="fr-FR"/>
+        </w:rPr>
+        <w:t>This file allows us to create an instance of the crew mate graph and one for the impostor. We will use those graphs for the Dijkstra’s algorithm.</w:t>
+      </w:r>
+    </w:p>
+    <w:p>
+      <w:pPr>
+        <w:rPr>
+          <w:b/>
+          <w:bCs/>
+          <w:lang w:val="en-US" w:eastAsia="fr-FR"/>
+        </w:rPr>
+      </w:pPr>
+      <w:proofErr w:type="spellStart"/>
+      <w:r>
+        <w:rPr>
+          <w:b/>
+          <w:bCs/>
+          <w:lang w:val="en-US" w:eastAsia="fr-FR"/>
+        </w:rPr>
+        <w:t>Create_map_function</w:t>
+      </w:r>
+      <w:proofErr w:type="spellEnd"/>
+    </w:p>
+    <w:p>
+      <w:pPr>
+        <w:rPr>
+          <w:lang w:val="en-US" w:eastAsia="fr-FR"/>
+        </w:rPr>
+      </w:pPr>
+      <w:r>
+        <w:rPr>
+          <w:lang w:val="en-US" w:eastAsia="fr-FR"/>
+        </w:rPr>
+        <w:t xml:space="preserve">This file allows us to create the 2 different maps (impostor and crewmate) from the </w:t>
+      </w:r>
+      <w:proofErr w:type="spellStart"/>
+      <w:r>
+        <w:rPr>
+          <w:lang w:val="en-US" w:eastAsia="fr-FR"/>
+        </w:rPr>
+        <w:t>GraphClass</w:t>
+      </w:r>
+      <w:proofErr w:type="spellEnd"/>
+      <w:r>
+        <w:rPr>
+          <w:lang w:val="en-US" w:eastAsia="fr-FR"/>
+        </w:rPr>
+        <w:t xml:space="preserve">. To do so, we use the 2 function from the graph class to add node and edges to a graph. We created these 2 graphs in respect of the </w:t>
+      </w:r>
+      <w:proofErr w:type="gramStart"/>
+      <w:r>
+        <w:rPr>
+          <w:lang w:val="en-US" w:eastAsia="fr-FR"/>
+        </w:rPr>
+        <w:t>2 diagram</w:t>
+      </w:r>
+      <w:proofErr w:type="gramEnd"/>
+      <w:r>
+        <w:rPr>
+          <w:lang w:val="en-US" w:eastAsia="fr-FR"/>
+        </w:rPr>
+        <w:t xml:space="preserve"> showed below.</w:t>
+      </w:r>
+    </w:p>
+    <w:p>
+      <w:pPr>
+        <w:rPr>
+          <w:b/>
+          <w:bCs/>
+          <w:lang w:val="en-US" w:eastAsia="fr-FR"/>
+        </w:rPr>
+      </w:pPr>
+      <w:r>
+        <w:rPr>
+          <w:b/>
+          <w:bCs/>
+          <w:lang w:val="en-US" w:eastAsia="fr-FR"/>
+        </w:rPr>
+        <w:t>Q2_dijkstra</w:t>
+      </w:r>
+    </w:p>
+    <w:p>
+      <w:pPr>
+        <w:rPr>
+          <w:lang w:val="en-US" w:eastAsia="fr-FR"/>
+        </w:rPr>
+      </w:pPr>
+      <w:r>
+        <w:rPr>
+          <w:lang w:val="en-US" w:eastAsia="fr-FR"/>
+        </w:rPr>
+        <w:t>In this file we have the main function of all this part: the Dijkstra algorithm. Dijkstra function takes 2 parameters: a graph and an initial node. This function will return a list of all the node of the graph with their minimum cost to travel from the initial node. For more details on how this function works, please take a look at the comment of the python’s program that explain clearly how it works.</w:t>
+      </w:r>
+    </w:p>
+    <w:p>
+      <w:pPr>
+        <w:rPr>
+          <w:b/>
+          <w:bCs/>
+          <w:lang w:val="en-US" w:eastAsia="fr-FR"/>
+        </w:rPr>
+      </w:pPr>
+      <w:r>
+        <w:rPr>
+          <w:b/>
+          <w:bCs/>
+          <w:lang w:val="en-US" w:eastAsia="fr-FR"/>
+        </w:rPr>
+        <w:t>Q3_show_result</w:t>
+      </w:r>
+    </w:p>
+    <w:p>
+      <w:pPr>
+        <w:rPr>
+          <w:lang w:val="en-US" w:eastAsia="fr-FR"/>
+        </w:rPr>
+      </w:pPr>
+      <w:r>
+        <w:rPr>
+          <w:lang w:val="en-US" w:eastAsia="fr-FR"/>
+        </w:rPr>
+        <w:t>This file is here to present the time to travel for any pair of room for both models. It is composed of 2 main functions:</w:t>
+      </w:r>
+    </w:p>
+    <w:p>
+      <w:pPr>
+        <w:pStyle w:val="Paragraphedeliste"/>
+        <w:numPr>
+          <w:ilvl w:val="0"/>
+          <w:numId w:val="13"/>
+        </w:numPr>
+        <w:rPr>
+          <w:lang w:val="en-US" w:eastAsia="fr-FR"/>
+        </w:rPr>
+      </w:pPr>
+      <w:proofErr w:type="spellStart"/>
+      <w:r>
+        <w:rPr>
+          <w:lang w:val="en-US" w:eastAsia="fr-FR"/>
+        </w:rPr>
+        <w:t>All_</w:t>
+      </w:r>
+      <w:proofErr w:type="gramStart"/>
+      <w:r>
+        <w:rPr>
+          <w:lang w:val="en-US" w:eastAsia="fr-FR"/>
+        </w:rPr>
+        <w:t>time</w:t>
+      </w:r>
+      <w:proofErr w:type="spellEnd"/>
+      <w:r>
+        <w:rPr>
+          <w:lang w:val="en-US" w:eastAsia="fr-FR"/>
+        </w:rPr>
+        <w:t xml:space="preserve"> :</w:t>
+      </w:r>
+      <w:proofErr w:type="gramEnd"/>
+      <w:r>
+        <w:rPr>
+          <w:lang w:val="en-US" w:eastAsia="fr-FR"/>
+        </w:rPr>
+        <w:t xml:space="preserve"> take a graph for parameter and return the list of all the pair of room possible with their cost to travel from one to another. We use the Dijkstra function here to calculate all the different cost.</w:t>
+      </w:r>
+    </w:p>
+    <w:p>
+      <w:pPr>
+        <w:pStyle w:val="Paragraphedeliste"/>
+        <w:numPr>
+          <w:ilvl w:val="0"/>
+          <w:numId w:val="13"/>
+        </w:numPr>
+        <w:rPr>
+          <w:lang w:val="en-US" w:eastAsia="fr-FR"/>
+        </w:rPr>
+      </w:pPr>
+      <w:proofErr w:type="spellStart"/>
+      <w:r>
+        <w:rPr>
+          <w:lang w:val="en-US" w:eastAsia="fr-FR"/>
+        </w:rPr>
+        <w:t>Print_the_</w:t>
+      </w:r>
+      <w:proofErr w:type="gramStart"/>
+      <w:r>
+        <w:rPr>
+          <w:lang w:val="en-US" w:eastAsia="fr-FR"/>
+        </w:rPr>
+        <w:t>reslut</w:t>
+      </w:r>
+      <w:proofErr w:type="spellEnd"/>
+      <w:r>
+        <w:rPr>
+          <w:lang w:val="en-US" w:eastAsia="fr-FR"/>
+        </w:rPr>
+        <w:t xml:space="preserve"> :</w:t>
+      </w:r>
+      <w:proofErr w:type="gramEnd"/>
+      <w:r>
+        <w:rPr>
+          <w:lang w:val="en-US" w:eastAsia="fr-FR"/>
+        </w:rPr>
+        <w:t xml:space="preserve"> allows us to take the list of result from the previous function and show the result in a good way.</w:t>
+      </w:r>
+    </w:p>
+    <w:p>
+      <w:pPr>
+        <w:rPr>
+          <w:lang w:val="en-US" w:eastAsia="fr-FR"/>
+        </w:rPr>
+      </w:pPr>
+      <w:r>
+        <w:rPr>
+          <w:b/>
+          <w:bCs/>
+          <w:lang w:val="en-US" w:eastAsia="fr-FR"/>
+        </w:rPr>
+        <w:lastRenderedPageBreak/>
+        <w:t>Main</w:t>
+      </w:r>
+    </w:p>
+    <w:p>
+      <w:pPr>
+        <w:rPr>
+          <w:lang w:val="en-US" w:eastAsia="fr-FR"/>
+        </w:rPr>
+      </w:pPr>
+      <w:r>
+        <w:rPr>
+          <w:lang w:val="en-US" w:eastAsia="fr-FR"/>
+        </w:rPr>
+        <w:t>In this file we can test all the previous functions:</w:t>
+      </w:r>
+    </w:p>
+    <w:p>
+      <w:pPr>
+        <w:pStyle w:val="Paragraphedeliste"/>
+        <w:numPr>
+          <w:ilvl w:val="0"/>
+          <w:numId w:val="10"/>
+        </w:numPr>
+        <w:rPr>
+          <w:lang w:val="en-US" w:eastAsia="fr-FR"/>
+        </w:rPr>
+      </w:pPr>
+      <w:r>
+        <w:rPr>
+          <w:lang w:val="en-US" w:eastAsia="fr-FR"/>
+        </w:rPr>
+        <w:t>Question 2: to show the Dijkstra algorithm result.</w:t>
+      </w:r>
+    </w:p>
+    <w:p>
+      <w:pPr>
+        <w:pStyle w:val="Paragraphedeliste"/>
+        <w:numPr>
+          <w:ilvl w:val="0"/>
+          <w:numId w:val="10"/>
+        </w:numPr>
+        <w:rPr>
+          <w:lang w:val="en-US" w:eastAsia="fr-FR"/>
+        </w:rPr>
+      </w:pPr>
+      <w:r>
+        <w:rPr>
+          <w:lang w:val="en-US" w:eastAsia="fr-FR"/>
+        </w:rPr>
+        <w:t xml:space="preserve">Question 3: to display the result of the Dijkstra algorithm for any pair of room for both </w:t>
+      </w:r>
+      <w:proofErr w:type="gramStart"/>
+      <w:r>
+        <w:rPr>
+          <w:lang w:val="en-US" w:eastAsia="fr-FR"/>
+        </w:rPr>
+        <w:t>graph</w:t>
+      </w:r>
+      <w:proofErr w:type="gramEnd"/>
+      <w:r>
+        <w:rPr>
+          <w:lang w:val="en-US" w:eastAsia="fr-FR"/>
+        </w:rPr>
+        <w:t>.</w:t>
       </w:r>
     </w:p>
     <w:p>
@@ -15784,20 +16089,58 @@
         <w:rPr>
           <w:lang w:val="en-US" w:eastAsia="fr-FR"/>
         </w:rPr>
-        <w:t xml:space="preserve">Function using the previous function and calculate the </w:t>
-      </w:r>
-      <w:r>
-        <w:rPr>
-          <w:lang w:val="en-US" w:eastAsia="fr-FR"/>
-        </w:rPr>
-        <w:t xml:space="preserve">eta for map 1 and 2 and keep the pairs of room where the </w:t>
-      </w:r>
-      <w:r>
-        <w:rPr>
-          <w:lang w:val="en-US" w:eastAsia="fr-FR"/>
-        </w:rPr>
-        <w:t>eta is different.</w:t>
-      </w:r>
+        <w:t>For this part we add another file: Q4_Compare.</w:t>
+      </w:r>
+    </w:p>
+    <w:p>
+      <w:pPr>
+        <w:rPr>
+          <w:b/>
+          <w:bCs/>
+          <w:lang w:val="en-US" w:eastAsia="fr-FR"/>
+        </w:rPr>
+      </w:pPr>
+      <w:r>
+        <w:rPr>
+          <w:b/>
+          <w:bCs/>
+          <w:lang w:val="en-US" w:eastAsia="fr-FR"/>
+        </w:rPr>
+        <w:t>Q4_compare</w:t>
+      </w:r>
+    </w:p>
+    <w:p>
+      <w:pPr>
+        <w:rPr>
+          <w:lang w:val="en-US" w:eastAsia="fr-FR"/>
+        </w:rPr>
+      </w:pPr>
+      <w:r>
+        <w:rPr>
+          <w:lang w:val="en-US" w:eastAsia="fr-FR"/>
+        </w:rPr>
+        <w:t>The goal here is to display the difference of time to travel between any pair of room between a crew mate and an impostor. Here we use the function from the previous python file for both model and display the difference.</w:t>
+      </w:r>
+    </w:p>
+    <w:p>
+      <w:pPr>
+        <w:rPr>
+          <w:lang w:val="en-US" w:eastAsia="fr-FR"/>
+        </w:rPr>
+      </w:pPr>
+      <w:r>
+        <w:rPr>
+          <w:lang w:val="en-US" w:eastAsia="fr-FR"/>
+        </w:rPr>
+        <w:t>We also add this function to the main file so we can show our result with the function Question 4.</w:t>
+      </w:r>
+    </w:p>
+    <w:p>
+      <w:pPr>
+        <w:rPr>
+          <w:lang w:val="en-US" w:eastAsia="fr-FR"/>
+        </w:rPr>
+      </w:pPr>
     </w:p>
     <w:p>
       <w:pPr>
@@ -16117,8 +16460,8 @@
       </w:r>
     </w:p>
     <w:sectPr>
-      <w:headerReference w:type="default" r:id="rId8"/>
-      <w:footerReference w:type="default" r:id="rId9"/>
+      <w:headerReference w:type="default" r:id="rId10"/>
+      <w:footerReference w:type="default" r:id="rId11"/>
       <w:pgSz w:w="11906" w:h="16838"/>
       <w:pgMar w:top="1417" w:right="1417" w:bottom="1417" w:left="1417" w:header="454" w:footer="708" w:gutter="0"/>
       <w:cols w:space="708"/>
@@ -16370,6 +16713,119 @@
 <file path=word/numbering.xml><?xml version="1.0" encoding="utf-8"?>
 <w:numbering xmlns:wpc="http://schemas.microsoft.com/office/word/2010/wordprocessingCanvas" xmlns:cx="http://schemas.microsoft.com/office/drawing/2014/chartex" xmlns:cx1="http://schemas.microsoft.com/office/drawing/2015/9/8/chartex" xmlns:cx2="http://schemas.microsoft.com/office/drawing/2015/10/21/chartex" xmlns:cx3="http://schemas.microsoft.com/office/drawing/2016/5/9/chartex" xmlns:cx4="http://schemas.microsoft.com/office/drawing/2016/5/10/chartex" xmlns:cx5="http://schemas.microsoft.com/office/drawing/2016/5/11/chartex" xmlns:cx6="http://schemas.microsoft.com/office/drawing/2016/5/12/chartex" xmlns:cx7="http://schemas.microsoft.com/office/drawing/2016/5/13/chartex" xmlns:cx8="http://schemas.microsoft.com/office/drawing/2016/5/14/chartex" xmlns:mc="http://schemas.openxmlformats.org/markup-compatibility/2006" xmlns:aink="http://schemas.microsoft.com/office/drawing/2016/ink" xmlns:am3d="http://schemas.microsoft.com/office/drawing/2017/model3d" xmlns:o="urn:schemas-microsoft-com:office:office" xmlns:r="http://schemas.openxmlformats.org/officeDocument/2006/relationships" xmlns:m="http://schemas.openxmlformats.org/officeDocument/2006/math" xmlns:v="urn:schemas-microsoft-com:vml" xmlns:wp14="http://schemas.microsoft.com/office/word/2010/wordprocessingDrawing" xmlns:wp="http://schemas.openxmlformats.org/drawingml/2006/wordprocessingDrawing" xmlns:w10="urn:schemas-microsoft-com:office:word" xmlns:w="http://schemas.openxmlformats.org/wordprocessingml/2006/main" xmlns:w14="http://schemas.microsoft.com/office/word/2010/wordml" xmlns:w15="http://schemas.microsoft.com/office/word/2012/wordml" xmlns:w16cex="http://schemas.microsoft.com/office/word/2018/wordml/cex" xmlns:w16cid="http://schemas.microsoft.com/office/word/2016/wordml/cid" xmlns:w16="http://schemas.microsoft.com/office/word/2018/wordml" xmlns:w16se="http://schemas.microsoft.com/office/word/2015/wordml/symex" xmlns:wpg="http://schemas.microsoft.com/office/word/2010/wordprocessingGroup" xmlns:wpi="http://schemas.microsoft.com/office/word/2010/wordprocessingInk" xmlns:wne="http://schemas.microsoft.com/office/word/2006/wordml" xmlns:wps="http://schemas.microsoft.com/office/word/2010/wordprocessingShape" mc:Ignorable="w14 w15 w16se w16cid w16 w16cex wp14">
   <w:abstractNum w:abstractNumId="0" w15:restartNumberingAfterBreak="0">
+    <w:nsid w:val="04F963A3"/>
+    <w:multiLevelType w:val="hybridMultilevel"/>
+    <w:tmpl w:val="7666C010"/>
+    <w:lvl w:ilvl="0" w:tplc="040C0001">
+      <w:start w:val="1"/>
+      <w:numFmt w:val="bullet"/>
+      <w:lvlText w:val=""/>
+      <w:lvlJc w:val="left"/>
+      <w:pPr>
+        <w:ind w:left="720" w:hanging="360"/>
+      </w:pPr>
+      <w:rPr>
+        <w:rFonts w:ascii="Symbol" w:hAnsi="Symbol" w:hint="default"/>
+      </w:rPr>
+    </w:lvl>
+    <w:lvl w:ilvl="1" w:tplc="040C0003" w:tentative="1">
+      <w:start w:val="1"/>
+      <w:numFmt w:val="bullet"/>
+      <w:lvlText w:val="o"/>
+      <w:lvlJc w:val="left"/>
+      <w:pPr>
+        <w:ind w:left="1440" w:hanging="360"/>
+      </w:pPr>
+      <w:rPr>
+        <w:rFonts w:ascii="Courier New" w:hAnsi="Courier New" w:cs="Courier New" w:hint="default"/>
+      </w:rPr>
+    </w:lvl>
+    <w:lvl w:ilvl="2" w:tplc="040C0005" w:tentative="1">
+      <w:start w:val="1"/>
+      <w:numFmt w:val="bullet"/>
+      <w:lvlText w:val=""/>
+      <w:lvlJc w:val="left"/>
+      <w:pPr>
+        <w:ind w:left="2160" w:hanging="360"/>
+      </w:pPr>
+      <w:rPr>
+        <w:rFonts w:ascii="Wingdings" w:hAnsi="Wingdings" w:hint="default"/>
+      </w:rPr>
+    </w:lvl>
+    <w:lvl w:ilvl="3" w:tplc="040C0001" w:tentative="1">
+      <w:start w:val="1"/>
+      <w:numFmt w:val="bullet"/>
+      <w:lvlText w:val=""/>
+      <w:lvlJc w:val="left"/>
+      <w:pPr>
+        <w:ind w:left="2880" w:hanging="360"/>
+      </w:pPr>
+      <w:rPr>
+        <w:rFonts w:ascii="Symbol" w:hAnsi="Symbol" w:hint="default"/>
+      </w:rPr>
+    </w:lvl>
+    <w:lvl w:ilvl="4" w:tplc="040C0003" w:tentative="1">
+      <w:start w:val="1"/>
+      <w:numFmt w:val="bullet"/>
+      <w:lvlText w:val="o"/>
+      <w:lvlJc w:val="left"/>
+      <w:pPr>
+        <w:ind w:left="3600" w:hanging="360"/>
+      </w:pPr>
+      <w:rPr>
+        <w:rFonts w:ascii="Courier New" w:hAnsi="Courier New" w:cs="Courier New" w:hint="default"/>
+      </w:rPr>
+    </w:lvl>
+    <w:lvl w:ilvl="5" w:tplc="040C0005" w:tentative="1">
+      <w:start w:val="1"/>
+      <w:numFmt w:val="bullet"/>
+      <w:lvlText w:val=""/>
+      <w:lvlJc w:val="left"/>
+      <w:pPr>
+        <w:ind w:left="4320" w:hanging="360"/>
+      </w:pPr>
+      <w:rPr>
+        <w:rFonts w:ascii="Wingdings" w:hAnsi="Wingdings" w:hint="default"/>
+      </w:rPr>
+    </w:lvl>
+    <w:lvl w:ilvl="6" w:tplc="040C0001" w:tentative="1">
+      <w:start w:val="1"/>
+      <w:numFmt w:val="bullet"/>
+      <w:lvlText w:val=""/>
+      <w:lvlJc w:val="left"/>
+      <w:pPr>
+        <w:ind w:left="5040" w:hanging="360"/>
+      </w:pPr>
+      <w:rPr>
+        <w:rFonts w:ascii="Symbol" w:hAnsi="Symbol" w:hint="default"/>
+      </w:rPr>
+    </w:lvl>
+    <w:lvl w:ilvl="7" w:tplc="040C0003" w:tentative="1">
+      <w:start w:val="1"/>
+      <w:numFmt w:val="bullet"/>
+      <w:lvlText w:val="o"/>
+      <w:lvlJc w:val="left"/>
+      <w:pPr>
+        <w:ind w:left="5760" w:hanging="360"/>
+      </w:pPr>
+      <w:rPr>
+        <w:rFonts w:ascii="Courier New" w:hAnsi="Courier New" w:cs="Courier New" w:hint="default"/>
+      </w:rPr>
+    </w:lvl>
+    <w:lvl w:ilvl="8" w:tplc="040C0005" w:tentative="1">
+      <w:start w:val="1"/>
+      <w:numFmt w:val="bullet"/>
+      <w:lvlText w:val=""/>
+      <w:lvlJc w:val="left"/>
+      <w:pPr>
+        <w:ind w:left="6480" w:hanging="360"/>
+      </w:pPr>
+      <w:rPr>
+        <w:rFonts w:ascii="Wingdings" w:hAnsi="Wingdings" w:hint="default"/>
+      </w:rPr>
+    </w:lvl>
+  </w:abstractNum>
+  <w:abstractNum w:abstractNumId="1" w15:restartNumberingAfterBreak="0">
     <w:nsid w:val="08166844"/>
     <w:multiLevelType w:val="hybridMultilevel"/>
     <w:tmpl w:val="7A42C258"/>
@@ -16455,7 +16911,7 @@
       </w:pPr>
     </w:lvl>
   </w:abstractNum>
-  <w:abstractNum w:abstractNumId="1" w15:restartNumberingAfterBreak="0">
+  <w:abstractNum w:abstractNumId="2" w15:restartNumberingAfterBreak="0">
     <w:nsid w:val="0EF57FCA"/>
     <w:multiLevelType w:val="multilevel"/>
     <w:tmpl w:val="5CB6378E"/>
@@ -16568,7 +17024,7 @@
       </w:pPr>
     </w:lvl>
   </w:abstractNum>
-  <w:abstractNum w:abstractNumId="2" w15:restartNumberingAfterBreak="0">
+  <w:abstractNum w:abstractNumId="3" w15:restartNumberingAfterBreak="0">
     <w:nsid w:val="0F0E36DC"/>
     <w:multiLevelType w:val="multilevel"/>
     <w:tmpl w:val="ABCE80C0"/>
@@ -16681,7 +17137,7 @@
       </w:pPr>
     </w:lvl>
   </w:abstractNum>
-  <w:abstractNum w:abstractNumId="3" w15:restartNumberingAfterBreak="0">
+  <w:abstractNum w:abstractNumId="4" w15:restartNumberingAfterBreak="0">
     <w:nsid w:val="1136089C"/>
     <w:multiLevelType w:val="hybridMultilevel"/>
     <w:tmpl w:val="F6D4C3BE"/>
@@ -16767,7 +17223,7 @@
       </w:pPr>
     </w:lvl>
   </w:abstractNum>
-  <w:abstractNum w:abstractNumId="4" w15:restartNumberingAfterBreak="0">
+  <w:abstractNum w:abstractNumId="5" w15:restartNumberingAfterBreak="0">
     <w:nsid w:val="25032E06"/>
     <w:multiLevelType w:val="hybridMultilevel"/>
     <w:tmpl w:val="9F701758"/>
@@ -16853,7 +17309,7 @@
       </w:pPr>
     </w:lvl>
   </w:abstractNum>
-  <w:abstractNum w:abstractNumId="5" w15:restartNumberingAfterBreak="0">
+  <w:abstractNum w:abstractNumId="6" w15:restartNumberingAfterBreak="0">
     <w:nsid w:val="25D049F5"/>
     <w:multiLevelType w:val="hybridMultilevel"/>
     <w:tmpl w:val="3828B180"/>
@@ -16965,7 +17421,7 @@
       </w:rPr>
     </w:lvl>
   </w:abstractNum>
-  <w:abstractNum w:abstractNumId="6" w15:restartNumberingAfterBreak="0">
+  <w:abstractNum w:abstractNumId="7" w15:restartNumberingAfterBreak="0">
     <w:nsid w:val="372C5980"/>
     <w:multiLevelType w:val="multilevel"/>
     <w:tmpl w:val="86AE221A"/>
@@ -17078,7 +17534,7 @@
       </w:pPr>
     </w:lvl>
   </w:abstractNum>
-  <w:abstractNum w:abstractNumId="7" w15:restartNumberingAfterBreak="0">
+  <w:abstractNum w:abstractNumId="8" w15:restartNumberingAfterBreak="0">
     <w:nsid w:val="3BA86301"/>
     <w:multiLevelType w:val="hybridMultilevel"/>
     <w:tmpl w:val="AE8A712C"/>
@@ -17164,7 +17620,233 @@
       </w:pPr>
     </w:lvl>
   </w:abstractNum>
-  <w:abstractNum w:abstractNumId="8" w15:restartNumberingAfterBreak="0">
+  <w:abstractNum w:abstractNumId="9" w15:restartNumberingAfterBreak="0">
+    <w:nsid w:val="54D36FBB"/>
+    <w:multiLevelType w:val="hybridMultilevel"/>
+    <w:tmpl w:val="5C28D492"/>
+    <w:lvl w:ilvl="0" w:tplc="040C0001">
+      <w:start w:val="1"/>
+      <w:numFmt w:val="bullet"/>
+      <w:lvlText w:val=""/>
+      <w:lvlJc w:val="left"/>
+      <w:pPr>
+        <w:ind w:left="770" w:hanging="360"/>
+      </w:pPr>
+      <w:rPr>
+        <w:rFonts w:ascii="Symbol" w:hAnsi="Symbol" w:hint="default"/>
+      </w:rPr>
+    </w:lvl>
+    <w:lvl w:ilvl="1" w:tplc="040C0003" w:tentative="1">
+      <w:start w:val="1"/>
+      <w:numFmt w:val="bullet"/>
+      <w:lvlText w:val="o"/>
+      <w:lvlJc w:val="left"/>
+      <w:pPr>
+        <w:ind w:left="1490" w:hanging="360"/>
+      </w:pPr>
+      <w:rPr>
+        <w:rFonts w:ascii="Courier New" w:hAnsi="Courier New" w:cs="Courier New" w:hint="default"/>
+      </w:rPr>
+    </w:lvl>
+    <w:lvl w:ilvl="2" w:tplc="040C0005" w:tentative="1">
+      <w:start w:val="1"/>
+      <w:numFmt w:val="bullet"/>
+      <w:lvlText w:val=""/>
+      <w:lvlJc w:val="left"/>
+      <w:pPr>
+        <w:ind w:left="2210" w:hanging="360"/>
+      </w:pPr>
+      <w:rPr>
+        <w:rFonts w:ascii="Wingdings" w:hAnsi="Wingdings" w:hint="default"/>
+      </w:rPr>
+    </w:lvl>
+    <w:lvl w:ilvl="3" w:tplc="040C0001" w:tentative="1">
+      <w:start w:val="1"/>
+      <w:numFmt w:val="bullet"/>
+      <w:lvlText w:val=""/>
+      <w:lvlJc w:val="left"/>
+      <w:pPr>
+        <w:ind w:left="2930" w:hanging="360"/>
+      </w:pPr>
+      <w:rPr>
+        <w:rFonts w:ascii="Symbol" w:hAnsi="Symbol" w:hint="default"/>
+      </w:rPr>
+    </w:lvl>
+    <w:lvl w:ilvl="4" w:tplc="040C0003" w:tentative="1">
+      <w:start w:val="1"/>
+      <w:numFmt w:val="bullet"/>
+      <w:lvlText w:val="o"/>
+      <w:lvlJc w:val="left"/>
+      <w:pPr>
+        <w:ind w:left="3650" w:hanging="360"/>
+      </w:pPr>
+      <w:rPr>
+        <w:rFonts w:ascii="Courier New" w:hAnsi="Courier New" w:cs="Courier New" w:hint="default"/>
+      </w:rPr>
+    </w:lvl>
+    <w:lvl w:ilvl="5" w:tplc="040C0005" w:tentative="1">
+      <w:start w:val="1"/>
+      <w:numFmt w:val="bullet"/>
+      <w:lvlText w:val=""/>
+      <w:lvlJc w:val="left"/>
+      <w:pPr>
+        <w:ind w:left="4370" w:hanging="360"/>
+      </w:pPr>
+      <w:rPr>
+        <w:rFonts w:ascii="Wingdings" w:hAnsi="Wingdings" w:hint="default"/>
+      </w:rPr>
+    </w:lvl>
+    <w:lvl w:ilvl="6" w:tplc="040C0001" w:tentative="1">
+      <w:start w:val="1"/>
+      <w:numFmt w:val="bullet"/>
+      <w:lvlText w:val=""/>
+      <w:lvlJc w:val="left"/>
+      <w:pPr>
+        <w:ind w:left="5090" w:hanging="360"/>
+      </w:pPr>
+      <w:rPr>
+        <w:rFonts w:ascii="Symbol" w:hAnsi="Symbol" w:hint="default"/>
+      </w:rPr>
+    </w:lvl>
+    <w:lvl w:ilvl="7" w:tplc="040C0003" w:tentative="1">
+      <w:start w:val="1"/>
+      <w:numFmt w:val="bullet"/>
+      <w:lvlText w:val="o"/>
+      <w:lvlJc w:val="left"/>
+      <w:pPr>
+        <w:ind w:left="5810" w:hanging="360"/>
+      </w:pPr>
+      <w:rPr>
+        <w:rFonts w:ascii="Courier New" w:hAnsi="Courier New" w:cs="Courier New" w:hint="default"/>
+      </w:rPr>
+    </w:lvl>
+    <w:lvl w:ilvl="8" w:tplc="040C0005" w:tentative="1">
+      <w:start w:val="1"/>
+      <w:numFmt w:val="bullet"/>
+      <w:lvlText w:val=""/>
+      <w:lvlJc w:val="left"/>
+      <w:pPr>
+        <w:ind w:left="6530" w:hanging="360"/>
+      </w:pPr>
+      <w:rPr>
+        <w:rFonts w:ascii="Wingdings" w:hAnsi="Wingdings" w:hint="default"/>
+      </w:rPr>
+    </w:lvl>
+  </w:abstractNum>
+  <w:abstractNum w:abstractNumId="10" w15:restartNumberingAfterBreak="0">
+    <w:nsid w:val="5BEE7655"/>
+    <w:multiLevelType w:val="hybridMultilevel"/>
+    <w:tmpl w:val="F3B047A8"/>
+    <w:lvl w:ilvl="0" w:tplc="040C0001">
+      <w:start w:val="1"/>
+      <w:numFmt w:val="bullet"/>
+      <w:lvlText w:val=""/>
+      <w:lvlJc w:val="left"/>
+      <w:pPr>
+        <w:ind w:left="720" w:hanging="360"/>
+      </w:pPr>
+      <w:rPr>
+        <w:rFonts w:ascii="Symbol" w:hAnsi="Symbol" w:hint="default"/>
+      </w:rPr>
+    </w:lvl>
+    <w:lvl w:ilvl="1" w:tplc="040C0003" w:tentative="1">
+      <w:start w:val="1"/>
+      <w:numFmt w:val="bullet"/>
+      <w:lvlText w:val="o"/>
+      <w:lvlJc w:val="left"/>
+      <w:pPr>
+        <w:ind w:left="1440" w:hanging="360"/>
+      </w:pPr>
+      <w:rPr>
+        <w:rFonts w:ascii="Courier New" w:hAnsi="Courier New" w:cs="Courier New" w:hint="default"/>
+      </w:rPr>
+    </w:lvl>
+    <w:lvl w:ilvl="2" w:tplc="040C0005" w:tentative="1">
+      <w:start w:val="1"/>
+      <w:numFmt w:val="bullet"/>
+      <w:lvlText w:val=""/>
+      <w:lvlJc w:val="left"/>
+      <w:pPr>
+        <w:ind w:left="2160" w:hanging="360"/>
+      </w:pPr>
+      <w:rPr>
+        <w:rFonts w:ascii="Wingdings" w:hAnsi="Wingdings" w:hint="default"/>
+      </w:rPr>
+    </w:lvl>
+    <w:lvl w:ilvl="3" w:tplc="040C0001" w:tentative="1">
+      <w:start w:val="1"/>
+      <w:numFmt w:val="bullet"/>
+      <w:lvlText w:val=""/>
+      <w:lvlJc w:val="left"/>
+      <w:pPr>
+        <w:ind w:left="2880" w:hanging="360"/>
+      </w:pPr>
+      <w:rPr>
+        <w:rFonts w:ascii="Symbol" w:hAnsi="Symbol" w:hint="default"/>
+      </w:rPr>
+    </w:lvl>
+    <w:lvl w:ilvl="4" w:tplc="040C0003" w:tentative="1">
+      <w:start w:val="1"/>
+      <w:numFmt w:val="bullet"/>
+      <w:lvlText w:val="o"/>
+      <w:lvlJc w:val="left"/>
+      <w:pPr>
+        <w:ind w:left="3600" w:hanging="360"/>
+      </w:pPr>
+      <w:rPr>
+        <w:rFonts w:ascii="Courier New" w:hAnsi="Courier New" w:cs="Courier New" w:hint="default"/>
+      </w:rPr>
+    </w:lvl>
+    <w:lvl w:ilvl="5" w:tplc="040C0005" w:tentative="1">
+      <w:start w:val="1"/>
+      <w:numFmt w:val="bullet"/>
+      <w:lvlText w:val=""/>
+      <w:lvlJc w:val="left"/>
+      <w:pPr>
+        <w:ind w:left="4320" w:hanging="360"/>
+      </w:pPr>
+      <w:rPr>
+        <w:rFonts w:ascii="Wingdings" w:hAnsi="Wingdings" w:hint="default"/>
+      </w:rPr>
+    </w:lvl>
+    <w:lvl w:ilvl="6" w:tplc="040C0001" w:tentative="1">
+      <w:start w:val="1"/>
+      <w:numFmt w:val="bullet"/>
+      <w:lvlText w:val=""/>
+      <w:lvlJc w:val="left"/>
+      <w:pPr>
+        <w:ind w:left="5040" w:hanging="360"/>
+      </w:pPr>
+      <w:rPr>
+        <w:rFonts w:ascii="Symbol" w:hAnsi="Symbol" w:hint="default"/>
+      </w:rPr>
+    </w:lvl>
+    <w:lvl w:ilvl="7" w:tplc="040C0003" w:tentative="1">
+      <w:start w:val="1"/>
+      <w:numFmt w:val="bullet"/>
+      <w:lvlText w:val="o"/>
+      <w:lvlJc w:val="left"/>
+      <w:pPr>
+        <w:ind w:left="5760" w:hanging="360"/>
+      </w:pPr>
+      <w:rPr>
+        <w:rFonts w:ascii="Courier New" w:hAnsi="Courier New" w:cs="Courier New" w:hint="default"/>
+      </w:rPr>
+    </w:lvl>
+    <w:lvl w:ilvl="8" w:tplc="040C0005" w:tentative="1">
+      <w:start w:val="1"/>
+      <w:numFmt w:val="bullet"/>
+      <w:lvlText w:val=""/>
+      <w:lvlJc w:val="left"/>
+      <w:pPr>
+        <w:ind w:left="6480" w:hanging="360"/>
+      </w:pPr>
+      <w:rPr>
+        <w:rFonts w:ascii="Wingdings" w:hAnsi="Wingdings" w:hint="default"/>
+      </w:rPr>
+    </w:lvl>
+  </w:abstractNum>
+  <w:abstractNum w:abstractNumId="11" w15:restartNumberingAfterBreak="0">
     <w:nsid w:val="65EE1909"/>
     <w:multiLevelType w:val="multilevel"/>
     <w:tmpl w:val="33A495A2"/>
@@ -17277,32 +17959,157 @@
       </w:pPr>
     </w:lvl>
   </w:abstractNum>
+  <w:abstractNum w:abstractNumId="12" w15:restartNumberingAfterBreak="0">
+    <w:nsid w:val="7A9B6381"/>
+    <w:multiLevelType w:val="hybridMultilevel"/>
+    <w:tmpl w:val="20CEE2B4"/>
+    <w:lvl w:ilvl="0" w:tplc="040C0001">
+      <w:start w:val="1"/>
+      <w:numFmt w:val="bullet"/>
+      <w:lvlText w:val=""/>
+      <w:lvlJc w:val="left"/>
+      <w:pPr>
+        <w:ind w:left="720" w:hanging="360"/>
+      </w:pPr>
+      <w:rPr>
+        <w:rFonts w:ascii="Symbol" w:hAnsi="Symbol" w:hint="default"/>
+      </w:rPr>
+    </w:lvl>
+    <w:lvl w:ilvl="1" w:tplc="040C0003" w:tentative="1">
+      <w:start w:val="1"/>
+      <w:numFmt w:val="bullet"/>
+      <w:lvlText w:val="o"/>
+      <w:lvlJc w:val="left"/>
+      <w:pPr>
+        <w:ind w:left="1440" w:hanging="360"/>
+      </w:pPr>
+      <w:rPr>
+        <w:rFonts w:ascii="Courier New" w:hAnsi="Courier New" w:hint="default"/>
+      </w:rPr>
+    </w:lvl>
+    <w:lvl w:ilvl="2" w:tplc="040C0005" w:tentative="1">
+      <w:start w:val="1"/>
+      <w:numFmt w:val="bullet"/>
+      <w:lvlText w:val=""/>
+      <w:lvlJc w:val="left"/>
+      <w:pPr>
+        <w:ind w:left="2160" w:hanging="360"/>
+      </w:pPr>
+      <w:rPr>
+        <w:rFonts w:ascii="Wingdings" w:hAnsi="Wingdings" w:hint="default"/>
+      </w:rPr>
+    </w:lvl>
+    <w:lvl w:ilvl="3" w:tplc="040C0001" w:tentative="1">
+      <w:start w:val="1"/>
+      <w:numFmt w:val="bullet"/>
+      <w:lvlText w:val=""/>
+      <w:lvlJc w:val="left"/>
+      <w:pPr>
+        <w:ind w:left="2880" w:hanging="360"/>
+      </w:pPr>
+      <w:rPr>
+        <w:rFonts w:ascii="Symbol" w:hAnsi="Symbol" w:hint="default"/>
+      </w:rPr>
+    </w:lvl>
+    <w:lvl w:ilvl="4" w:tplc="040C0003" w:tentative="1">
+      <w:start w:val="1"/>
+      <w:numFmt w:val="bullet"/>
+      <w:lvlText w:val="o"/>
+      <w:lvlJc w:val="left"/>
+      <w:pPr>
+        <w:ind w:left="3600" w:hanging="360"/>
+      </w:pPr>
+      <w:rPr>
+        <w:rFonts w:ascii="Courier New" w:hAnsi="Courier New" w:hint="default"/>
+      </w:rPr>
+    </w:lvl>
+    <w:lvl w:ilvl="5" w:tplc="040C0005" w:tentative="1">
+      <w:start w:val="1"/>
+      <w:numFmt w:val="bullet"/>
+      <w:lvlText w:val=""/>
+      <w:lvlJc w:val="left"/>
+      <w:pPr>
+        <w:ind w:left="4320" w:hanging="360"/>
+      </w:pPr>
+      <w:rPr>
+        <w:rFonts w:ascii="Wingdings" w:hAnsi="Wingdings" w:hint="default"/>
+      </w:rPr>
+    </w:lvl>
+    <w:lvl w:ilvl="6" w:tplc="040C0001" w:tentative="1">
+      <w:start w:val="1"/>
+      <w:numFmt w:val="bullet"/>
+      <w:lvlText w:val=""/>
+      <w:lvlJc w:val="left"/>
+      <w:pPr>
+        <w:ind w:left="5040" w:hanging="360"/>
+      </w:pPr>
+      <w:rPr>
+        <w:rFonts w:ascii="Symbol" w:hAnsi="Symbol" w:hint="default"/>
+      </w:rPr>
+    </w:lvl>
+    <w:lvl w:ilvl="7" w:tplc="040C0003" w:tentative="1">
+      <w:start w:val="1"/>
+      <w:numFmt w:val="bullet"/>
+      <w:lvlText w:val="o"/>
+      <w:lvlJc w:val="left"/>
+      <w:pPr>
+        <w:ind w:left="5760" w:hanging="360"/>
+      </w:pPr>
+      <w:rPr>
+        <w:rFonts w:ascii="Courier New" w:hAnsi="Courier New" w:hint="default"/>
+      </w:rPr>
+    </w:lvl>
+    <w:lvl w:ilvl="8" w:tplc="040C0005" w:tentative="1">
+      <w:start w:val="1"/>
+      <w:numFmt w:val="bullet"/>
+      <w:lvlText w:val=""/>
+      <w:lvlJc w:val="left"/>
+      <w:pPr>
+        <w:ind w:left="6480" w:hanging="360"/>
+      </w:pPr>
+      <w:rPr>
+        <w:rFonts w:ascii="Wingdings" w:hAnsi="Wingdings" w:hint="default"/>
+      </w:rPr>
+    </w:lvl>
+  </w:abstractNum>
   <w:num w:numId="1">
+    <w:abstractNumId w:val="3"/>
+  </w:num>
+  <w:num w:numId="2">
     <w:abstractNumId w:val="2"/>
   </w:num>
-  <w:num w:numId="2">
+  <w:num w:numId="3">
+    <w:abstractNumId w:val="7"/>
+  </w:num>
+  <w:num w:numId="4">
+    <w:abstractNumId w:val="11"/>
+  </w:num>
+  <w:num w:numId="5">
+    <w:abstractNumId w:val="5"/>
+  </w:num>
+  <w:num w:numId="6">
+    <w:abstractNumId w:val="4"/>
+  </w:num>
+  <w:num w:numId="7">
     <w:abstractNumId w:val="1"/>
   </w:num>
-  <w:num w:numId="3">
+  <w:num w:numId="8">
+    <w:abstractNumId w:val="8"/>
+  </w:num>
+  <w:num w:numId="9">
     <w:abstractNumId w:val="6"/>
   </w:num>
-  <w:num w:numId="4">
-    <w:abstractNumId w:val="8"/>
+  <w:num w:numId="10">
+    <w:abstractNumId w:val="12"/>
   </w:num>
-  <w:num w:numId="5">
-    <w:abstractNumId w:val="4"/>
+  <w:num w:numId="11">
+    <w:abstractNumId w:val="9"/>
   </w:num>
-  <w:num w:numId="6">
-    <w:abstractNumId w:val="3"/>
-  </w:num>
-  <w:num w:numId="7">
+  <w:num w:numId="12">
     <w:abstractNumId w:val="0"/>
   </w:num>
-  <w:num w:numId="8">
-    <w:abstractNumId w:val="7"/>
-  </w:num>
-  <w:num w:numId="9">
-    <w:abstractNumId w:val="5"/>
+  <w:num w:numId="13">
+    <w:abstractNumId w:val="10"/>
   </w:num>
 </w:numbering>
 </file>

</xml_diff>

<commit_message>
Hamiltonian that works, need improvment
</commit_message>
<xml_diff>
--- a/ADSA_VALOT_MUTEZ.docx
+++ b/ADSA_VALOT_MUTEZ.docx
@@ -15494,6 +15494,31 @@
         <w:rPr>
           <w:lang w:val="en-US" w:eastAsia="fr-FR"/>
         </w:rPr>
+        <w:t>The goal here is to implement the Dijkstra algorithm and sh</w:t>
+      </w:r>
+      <w:r>
+        <w:rPr>
+          <w:lang w:val="en-US" w:eastAsia="fr-FR"/>
+        </w:rPr>
+        <w:t xml:space="preserve">ow </w:t>
+      </w:r>
+      <w:r>
+        <w:rPr>
+          <w:lang w:val="en-US" w:eastAsia="fr-FR"/>
+        </w:rPr>
+        <w:t>the result.</w:t>
+      </w:r>
+    </w:p>
+    <w:p>
+      <w:pPr>
+        <w:rPr>
+          <w:lang w:val="en-US" w:eastAsia="fr-FR"/>
+        </w:rPr>
+      </w:pPr>
+      <w:r>
+        <w:rPr>
+          <w:lang w:val="en-US" w:eastAsia="fr-FR"/>
+        </w:rPr>
         <w:t xml:space="preserve">They are 5 different files in this part for 5 different functions: </w:t>
       </w:r>
       <w:proofErr w:type="spellStart"/>
@@ -15955,6 +15980,7 @@
         <w:rPr>
           <w:lang w:val="en-US" w:eastAsia="fr-FR"/>
         </w:rPr>
+        <w:lastRenderedPageBreak/>
         <w:t>Print_the_</w:t>
       </w:r>
       <w:proofErr w:type="gramStart"/>
@@ -15991,7 +16017,6 @@
           <w:bCs/>
           <w:lang w:val="en-US" w:eastAsia="fr-FR"/>
         </w:rPr>
-        <w:lastRenderedPageBreak/>
         <w:t>Main</w:t>
       </w:r>
     </w:p>
@@ -16043,14 +16068,12 @@
         </w:rPr>
         <w:t xml:space="preserve">Question 3: to display the result of the Dijkstra algorithm for any pair of room for both </w:t>
       </w:r>
-      <w:proofErr w:type="gramStart"/>
-      <w:r>
-        <w:rPr>
-          <w:lang w:val="en-US" w:eastAsia="fr-FR"/>
-        </w:rPr>
-        <w:t>graph</w:t>
-      </w:r>
-      <w:proofErr w:type="gramEnd"/>
+      <w:r>
+        <w:rPr>
+          <w:lang w:val="en-US" w:eastAsia="fr-FR"/>
+        </w:rPr>
+        <w:t>graphs</w:t>
+      </w:r>
       <w:r>
         <w:rPr>
           <w:lang w:val="en-US" w:eastAsia="fr-FR"/>
@@ -16196,57 +16219,141 @@
         <w:rPr>
           <w:lang w:val="en-US" w:eastAsia="fr-FR"/>
         </w:rPr>
-        <w:t xml:space="preserve">The map is going to be a subgraph of the precedent graph. </w:t>
-      </w:r>
-      <w:r>
-        <w:rPr>
-          <w:lang w:val="en-US" w:eastAsia="fr-FR"/>
-        </w:rPr>
-        <w:t>Indeed,</w:t>
-      </w:r>
-      <w:r>
-        <w:rPr>
-          <w:lang w:val="en-US" w:eastAsia="fr-FR"/>
-        </w:rPr>
-        <w:t xml:space="preserve"> at the end of the game, only few tasks are </w:t>
-      </w:r>
-      <w:proofErr w:type="gramStart"/>
-      <w:r>
-        <w:rPr>
-          <w:lang w:val="en-US" w:eastAsia="fr-FR"/>
-        </w:rPr>
-        <w:t>remaining</w:t>
-      </w:r>
-      <w:proofErr w:type="gramEnd"/>
-      <w:r>
-        <w:rPr>
-          <w:lang w:val="en-US" w:eastAsia="fr-FR"/>
-        </w:rPr>
-        <w:t xml:space="preserve"> and </w:t>
-      </w:r>
-      <w:r>
-        <w:rPr>
-          <w:lang w:val="en-US" w:eastAsia="fr-FR"/>
-        </w:rPr>
-        <w:t xml:space="preserve">rooms are no longer needed because no tasks are to be accomplished </w:t>
-      </w:r>
-      <w:r>
-        <w:rPr>
-          <w:lang w:val="en-US" w:eastAsia="fr-FR"/>
-        </w:rPr>
-        <w:t xml:space="preserve">in those rooms. Therefore, we need to delete nodes (corresponding to rooms with no </w:t>
-      </w:r>
-      <w:r>
-        <w:rPr>
-          <w:lang w:val="en-US" w:eastAsia="fr-FR"/>
-        </w:rPr>
-        <w:t>tasks), and create new edges weighted with the sum of the previous edges</w:t>
-      </w:r>
-      <w:r>
-        <w:rPr>
-          <w:lang w:val="en-US" w:eastAsia="fr-FR"/>
-        </w:rPr>
-        <w:t>.</w:t>
+        <w:t>We are going to use the same graph than in the previous part</w:t>
+      </w:r>
+      <w:r>
+        <w:rPr>
+          <w:lang w:val="en-US" w:eastAsia="fr-FR"/>
+        </w:rPr>
+        <w:t>, but only the crew mate map since only crew mate has mission</w:t>
+      </w:r>
+      <w:r>
+        <w:rPr>
+          <w:lang w:val="en-US" w:eastAsia="fr-FR"/>
+        </w:rPr>
+        <w:t xml:space="preserve"> to do.</w:t>
+      </w:r>
+    </w:p>
+    <w:p>
+      <w:pPr>
+        <w:jc w:val="both"/>
+        <w:rPr>
+          <w:lang w:val="en-US" w:eastAsia="fr-FR"/>
+        </w:rPr>
+      </w:pPr>
+      <w:r>
+        <w:rPr>
+          <w:lang w:val="en-US" w:eastAsia="fr-FR"/>
+        </w:rPr>
+        <w:t>Then we are going to store all the</w:t>
+      </w:r>
+      <w:r>
+        <w:rPr>
+          <w:lang w:val="en-US" w:eastAsia="fr-FR"/>
+        </w:rPr>
+        <w:t xml:space="preserve"> last node to visit in a list.</w:t>
+      </w:r>
+    </w:p>
+    <w:p>
+      <w:pPr>
+        <w:jc w:val="both"/>
+        <w:rPr>
+          <w:lang w:val="en-US" w:eastAsia="fr-FR"/>
+        </w:rPr>
+      </w:pPr>
+      <w:r>
+        <w:rPr>
+          <w:lang w:val="en-US" w:eastAsia="fr-FR"/>
+        </w:rPr>
+        <w:t>We only need to use the Hamiltonian path and not the Hamiltonian cycle since we don’t need to go back to the original node to finish the different task.</w:t>
+      </w:r>
+    </w:p>
+    <w:p>
+      <w:pPr>
+        <w:jc w:val="both"/>
+        <w:rPr>
+          <w:lang w:val="en-US" w:eastAsia="fr-FR"/>
+        </w:rPr>
+      </w:pPr>
+      <w:r>
+        <w:rPr>
+          <w:lang w:val="en-US" w:eastAsia="fr-FR"/>
+        </w:rPr>
+        <w:t xml:space="preserve">Since </w:t>
+      </w:r>
+      <w:r>
+        <w:rPr>
+          <w:lang w:val="en-US" w:eastAsia="fr-FR"/>
+        </w:rPr>
+        <w:t xml:space="preserve">we always </w:t>
+      </w:r>
+      <w:r>
+        <w:rPr>
+          <w:lang w:val="en-US" w:eastAsia="fr-FR"/>
+        </w:rPr>
+        <w:t>‘</w:t>
+      </w:r>
+      <w:r>
+        <w:rPr>
+          <w:lang w:val="en-US" w:eastAsia="fr-FR"/>
+        </w:rPr>
+        <w:t>re start</w:t>
+      </w:r>
+      <w:r>
+        <w:rPr>
+          <w:lang w:val="en-US" w:eastAsia="fr-FR"/>
+        </w:rPr>
+        <w:t>’</w:t>
+      </w:r>
+      <w:r>
+        <w:rPr>
+          <w:lang w:val="en-US" w:eastAsia="fr-FR"/>
+        </w:rPr>
+        <w:t xml:space="preserve"> a game after an emergency call at the </w:t>
+      </w:r>
+      <w:r>
+        <w:rPr>
+          <w:lang w:val="en-US" w:eastAsia="fr-FR"/>
+        </w:rPr>
+        <w:t>Cafeteria</w:t>
+      </w:r>
+      <w:r>
+        <w:rPr>
+          <w:lang w:val="en-US" w:eastAsia="fr-FR"/>
+        </w:rPr>
+        <w:t xml:space="preserve">, we will </w:t>
+      </w:r>
+      <w:r>
+        <w:rPr>
+          <w:lang w:val="en-US" w:eastAsia="fr-FR"/>
+        </w:rPr>
+        <w:t>take</w:t>
+      </w:r>
+      <w:r>
+        <w:rPr>
+          <w:lang w:val="en-US" w:eastAsia="fr-FR"/>
+        </w:rPr>
+        <w:t xml:space="preserve"> the room “CA” as the start node for every Hamiltonian path.</w:t>
+      </w:r>
+    </w:p>
+    <w:p>
+      <w:pPr>
+        <w:jc w:val="both"/>
+        <w:rPr>
+          <w:lang w:val="en-US" w:eastAsia="fr-FR"/>
+        </w:rPr>
+      </w:pPr>
+      <w:r>
+        <w:rPr>
+          <w:lang w:val="en-US" w:eastAsia="fr-FR"/>
+        </w:rPr>
+        <w:t xml:space="preserve">The goal is also to find the shortest path to </w:t>
+      </w:r>
+      <w:r>
+        <w:rPr>
+          <w:lang w:val="en-US" w:eastAsia="fr-FR"/>
+        </w:rPr>
+        <w:t>finish all the task.</w:t>
       </w:r>
     </w:p>
     <w:p>
@@ -16312,7 +16419,25 @@
         <w:rPr>
           <w:lang w:val="en-US"/>
         </w:rPr>
-        <w:t xml:space="preserve">se an algorithm of the commerce traveler. Finding the shortest or fastest way/itinerary between multiple tasks remaining. </w:t>
+        <w:t xml:space="preserve">se an algorithm of the </w:t>
+      </w:r>
+      <w:r>
+        <w:rPr>
+          <w:lang w:val="en-US"/>
+        </w:rPr>
+        <w:t>traveling</w:t>
+      </w:r>
+      <w:r>
+        <w:rPr>
+          <w:lang w:val="en-US"/>
+        </w:rPr>
+        <w:t xml:space="preserve"> salesman problem</w:t>
+      </w:r>
+      <w:r>
+        <w:rPr>
+          <w:lang w:val="en-US"/>
+        </w:rPr>
+        <w:t xml:space="preserve">. Finding the shortest or fastest way/itinerary between multiple tasks remaining. </w:t>
       </w:r>
     </w:p>
     <w:p>
@@ -16423,6 +16548,7 @@
           <w:rFonts w:eastAsia="Times New Roman"/>
           <w:lang w:val="en-US" w:eastAsia="fr-FR"/>
         </w:rPr>
+        <w:lastRenderedPageBreak/>
         <w:t>Implement the algorithm and show a solution.</w:t>
       </w:r>
     </w:p>

</xml_diff>